<commit_message>
Finalized the strcuture chart in phase 3 report
</commit_message>
<xml_diff>
--- a/Phase_3/Process specification level 0/Process_specifications_module1.docx
+++ b/Phase_3/Process specification level 0/Process_specifications_module1.docx
@@ -1,10 +1,11 @@
 
 <file path=word/document.xml><?xml version="1.0" encoding="utf-8"?>
-<w:document xmlns:wpc="http://schemas.microsoft.com/office/word/2010/wordprocessingCanvas" xmlns:cx="http://schemas.microsoft.com/office/drawing/2014/chartex" xmlns:cx1="http://schemas.microsoft.com/office/drawing/2015/9/8/chartex" xmlns:cx2="http://schemas.microsoft.com/office/drawing/2015/10/21/chartex" xmlns:cx3="http://schemas.microsoft.com/office/drawing/2016/5/9/chartex" xmlns:cx4="http://schemas.microsoft.com/office/drawing/2016/5/10/chartex" xmlns:cx5="http://schemas.microsoft.com/office/drawing/2016/5/11/chartex" xmlns:cx6="http://schemas.microsoft.com/office/drawing/2016/5/12/chartex" xmlns:cx7="http://schemas.microsoft.com/office/drawing/2016/5/13/chartex" xmlns:cx8="http://schemas.microsoft.com/office/drawing/2016/5/14/chartex" xmlns:mc="http://schemas.openxmlformats.org/markup-compatibility/2006" xmlns:aink="http://schemas.microsoft.com/office/drawing/2016/ink" xmlns:am3d="http://schemas.microsoft.com/office/drawing/2017/model3d" xmlns:o="urn:schemas-microsoft-com:office:office" xmlns:r="http://schemas.openxmlformats.org/officeDocument/2006/relationships" xmlns:m="http://schemas.openxmlformats.org/officeDocument/2006/math" xmlns:v="urn:schemas-microsoft-com:vml" xmlns:wp14="http://schemas.microsoft.com/office/word/2010/wordprocessingDrawing" xmlns:wp="http://schemas.openxmlformats.org/drawingml/2006/wordprocessingDrawing" xmlns:w10="urn:schemas-microsoft-com:office:word" xmlns:w="http://schemas.openxmlformats.org/wordprocessingml/2006/main" xmlns:w14="http://schemas.microsoft.com/office/word/2010/wordml" xmlns:w15="http://schemas.microsoft.com/office/word/2012/wordml" xmlns:w16cex="http://schemas.microsoft.com/office/word/2018/wordml/cex" xmlns:w16cid="http://schemas.microsoft.com/office/word/2016/wordml/cid" xmlns:w16="http://schemas.microsoft.com/office/word/2018/wordml" xmlns:w16sdtdh="http://schemas.microsoft.com/office/word/2020/wordml/sdtdatahash" xmlns:w16se="http://schemas.microsoft.com/office/word/2015/wordml/symex" xmlns:wpg="http://schemas.microsoft.com/office/word/2010/wordprocessingGroup" xmlns:wpi="http://schemas.microsoft.com/office/word/2010/wordprocessingInk" xmlns:wne="http://schemas.microsoft.com/office/word/2006/wordml" xmlns:wps="http://schemas.microsoft.com/office/word/2010/wordprocessingShape" mc:Ignorable="w14 w15 w16se w16cid w16 w16cex w16sdtdh wp14">
+<w:document xmlns:wpc="http://schemas.microsoft.com/office/word/2010/wordprocessingCanvas" xmlns:cx="http://schemas.microsoft.com/office/drawing/2014/chartex" xmlns:cx1="http://schemas.microsoft.com/office/drawing/2015/9/8/chartex" xmlns:cx2="http://schemas.microsoft.com/office/drawing/2015/10/21/chartex" xmlns:cx3="http://schemas.microsoft.com/office/drawing/2016/5/9/chartex" xmlns:cx4="http://schemas.microsoft.com/office/drawing/2016/5/10/chartex" xmlns:cx5="http://schemas.microsoft.com/office/drawing/2016/5/11/chartex" xmlns:cx6="http://schemas.microsoft.com/office/drawing/2016/5/12/chartex" xmlns:cx7="http://schemas.microsoft.com/office/drawing/2016/5/13/chartex" xmlns:cx8="http://schemas.microsoft.com/office/drawing/2016/5/14/chartex" xmlns:mc="http://schemas.openxmlformats.org/markup-compatibility/2006" xmlns:aink="http://schemas.microsoft.com/office/drawing/2016/ink" xmlns:am3d="http://schemas.microsoft.com/office/drawing/2017/model3d" xmlns:o="urn:schemas-microsoft-com:office:office" xmlns:oel="http://schemas.microsoft.com/office/2019/extlst" xmlns:r="http://schemas.openxmlformats.org/officeDocument/2006/relationships" xmlns:m="http://schemas.openxmlformats.org/officeDocument/2006/math" xmlns:v="urn:schemas-microsoft-com:vml" xmlns:wp14="http://schemas.microsoft.com/office/word/2010/wordprocessingDrawing" xmlns:wp="http://schemas.openxmlformats.org/drawingml/2006/wordprocessingDrawing" xmlns:w10="urn:schemas-microsoft-com:office:word" xmlns:w="http://schemas.openxmlformats.org/wordprocessingml/2006/main" xmlns:w14="http://schemas.microsoft.com/office/word/2010/wordml" xmlns:w15="http://schemas.microsoft.com/office/word/2012/wordml" xmlns:w16cex="http://schemas.microsoft.com/office/word/2018/wordml/cex" xmlns:w16cid="http://schemas.microsoft.com/office/word/2016/wordml/cid" xmlns:w16="http://schemas.microsoft.com/office/word/2018/wordml" xmlns:w16du="http://schemas.microsoft.com/office/word/2023/wordml/word16du" xmlns:w16sdtdh="http://schemas.microsoft.com/office/word/2020/wordml/sdtdatahash" xmlns:w16se="http://schemas.microsoft.com/office/word/2015/wordml/symex" xmlns:wpg="http://schemas.microsoft.com/office/word/2010/wordprocessingGroup" xmlns:wpi="http://schemas.microsoft.com/office/word/2010/wordprocessingInk" xmlns:wne="http://schemas.microsoft.com/office/word/2006/wordml" xmlns:wps="http://schemas.microsoft.com/office/word/2010/wordprocessingShape" mc:Ignorable="w14 w15 w16se w16cid w16 w16cex w16sdtdh w16du wp14">
   <w:body>
     <w:p>
       <w:pPr>
         <w:rPr>
+          <w:rFonts w:asciiTheme="majorBidi" w:hAnsiTheme="majorBidi" w:cstheme="majorBidi"/>
           <w:color w:val="0B769F" w:themeColor="accent4" w:themeShade="BF"/>
           <w:sz w:val="24"/>
           <w:szCs w:val="24"/>
@@ -12,6 +13,7 @@
       </w:pPr>
       <w:r>
         <w:rPr>
+          <w:rFonts w:asciiTheme="majorBidi" w:hAnsiTheme="majorBidi" w:cstheme="majorBidi"/>
           <w:sz w:val="24"/>
           <w:szCs w:val="24"/>
         </w:rPr>
@@ -19,6 +21,7 @@
       </w:r>
       <w:r>
         <w:rPr>
+          <w:rFonts w:asciiTheme="majorBidi" w:hAnsiTheme="majorBidi" w:cstheme="majorBidi"/>
           <w:sz w:val="24"/>
           <w:szCs w:val="24"/>
         </w:rPr>
@@ -26,6 +29,7 @@
       </w:r>
       <w:r>
         <w:rPr>
+          <w:rFonts w:asciiTheme="majorBidi" w:hAnsiTheme="majorBidi" w:cstheme="majorBidi"/>
           <w:color w:val="0B769F" w:themeColor="accent4" w:themeShade="BF"/>
           <w:sz w:val="24"/>
           <w:szCs w:val="24"/>
@@ -36,6 +40,7 @@
     <w:p>
       <w:pPr>
         <w:rPr>
+          <w:rFonts w:asciiTheme="majorBidi" w:hAnsiTheme="majorBidi" w:cstheme="majorBidi"/>
           <w:color w:val="0B769F" w:themeColor="accent4" w:themeShade="BF"/>
           <w:sz w:val="24"/>
           <w:szCs w:val="24"/>
@@ -43,6 +48,7 @@
       </w:pPr>
       <w:r>
         <w:rPr>
+          <w:rFonts w:asciiTheme="majorBidi" w:hAnsiTheme="majorBidi" w:cstheme="majorBidi"/>
           <w:sz w:val="24"/>
           <w:szCs w:val="24"/>
         </w:rPr>
@@ -50,6 +56,7 @@
       </w:r>
       <w:r>
         <w:rPr>
+          <w:rFonts w:asciiTheme="majorBidi" w:hAnsiTheme="majorBidi" w:cstheme="majorBidi"/>
           <w:sz w:val="24"/>
           <w:szCs w:val="24"/>
         </w:rPr>
@@ -57,6 +64,7 @@
       </w:r>
       <w:r>
         <w:rPr>
+          <w:rFonts w:asciiTheme="majorBidi" w:hAnsiTheme="majorBidi" w:cstheme="majorBidi"/>
           <w:color w:val="0B769F" w:themeColor="accent4" w:themeShade="BF"/>
           <w:sz w:val="24"/>
           <w:szCs w:val="24"/>
@@ -67,6 +75,7 @@
     <w:p>
       <w:pPr>
         <w:rPr>
+          <w:rFonts w:asciiTheme="majorBidi" w:hAnsiTheme="majorBidi" w:cstheme="majorBidi"/>
           <w:color w:val="0B769F" w:themeColor="accent4" w:themeShade="BF"/>
           <w:sz w:val="24"/>
           <w:szCs w:val="24"/>
@@ -74,6 +83,7 @@
       </w:pPr>
       <w:r>
         <w:rPr>
+          <w:rFonts w:asciiTheme="majorBidi" w:hAnsiTheme="majorBidi" w:cstheme="majorBidi"/>
           <w:sz w:val="24"/>
           <w:szCs w:val="24"/>
         </w:rPr>
@@ -81,18 +91,31 @@
       </w:r>
       <w:r>
         <w:rPr>
+          <w:rFonts w:asciiTheme="majorBidi" w:hAnsiTheme="majorBidi" w:cstheme="majorBidi"/>
           <w:sz w:val="24"/>
           <w:szCs w:val="24"/>
         </w:rPr>
         <w:t xml:space="preserve"> </w:t>
       </w:r>
-      <w:r>
-        <w:rPr>
-          <w:color w:val="0B769F" w:themeColor="accent4" w:themeShade="BF"/>
-          <w:sz w:val="24"/>
-          <w:szCs w:val="24"/>
-        </w:rPr>
-        <w:t>the student can view information about the facilities and book facilities.</w:t>
+      <w:proofErr w:type="gramStart"/>
+      <w:r>
+        <w:rPr>
+          <w:rFonts w:asciiTheme="majorBidi" w:hAnsiTheme="majorBidi" w:cstheme="majorBidi"/>
+          <w:color w:val="0B769F" w:themeColor="accent4" w:themeShade="BF"/>
+          <w:sz w:val="24"/>
+          <w:szCs w:val="24"/>
+        </w:rPr>
+        <w:t>the</w:t>
+      </w:r>
+      <w:proofErr w:type="gramEnd"/>
+      <w:r>
+        <w:rPr>
+          <w:rFonts w:asciiTheme="majorBidi" w:hAnsiTheme="majorBidi" w:cstheme="majorBidi"/>
+          <w:color w:val="0B769F" w:themeColor="accent4" w:themeShade="BF"/>
+          <w:sz w:val="24"/>
+          <w:szCs w:val="24"/>
+        </w:rPr>
+        <w:t xml:space="preserve"> student can view information about the facilities and book facilities.</w:t>
       </w:r>
     </w:p>
     <w:p>
@@ -102,12 +125,14 @@
           <w:bottom w:val="single" w:sz="6" w:space="1" w:color="auto"/>
         </w:pBdr>
         <w:rPr>
+          <w:rFonts w:asciiTheme="majorBidi" w:hAnsiTheme="majorBidi" w:cstheme="majorBidi"/>
           <w:sz w:val="24"/>
           <w:szCs w:val="24"/>
         </w:rPr>
       </w:pPr>
       <w:r>
         <w:rPr>
+          <w:rFonts w:asciiTheme="majorBidi" w:hAnsiTheme="majorBidi" w:cstheme="majorBidi"/>
           <w:sz w:val="24"/>
           <w:szCs w:val="24"/>
         </w:rPr>
@@ -115,6 +140,7 @@
       </w:r>
       <w:r>
         <w:rPr>
+          <w:rFonts w:asciiTheme="majorBidi" w:hAnsiTheme="majorBidi" w:cstheme="majorBidi"/>
           <w:sz w:val="24"/>
           <w:szCs w:val="24"/>
         </w:rPr>
@@ -122,6 +148,7 @@
       </w:r>
       <w:r>
         <w:rPr>
+          <w:rFonts w:asciiTheme="majorBidi" w:hAnsiTheme="majorBidi" w:cstheme="majorBidi"/>
           <w:sz w:val="24"/>
           <w:szCs w:val="24"/>
         </w:rPr>
@@ -129,6 +156,7 @@
       </w:r>
       <w:r>
         <w:rPr>
+          <w:rFonts w:asciiTheme="majorBidi" w:hAnsiTheme="majorBidi" w:cstheme="majorBidi"/>
           <w:sz w:val="24"/>
           <w:szCs w:val="24"/>
         </w:rPr>
@@ -136,6 +164,7 @@
       </w:r>
       <w:r>
         <w:rPr>
+          <w:rFonts w:asciiTheme="majorBidi" w:hAnsiTheme="majorBidi" w:cstheme="majorBidi"/>
           <w:sz w:val="24"/>
           <w:szCs w:val="24"/>
         </w:rPr>
@@ -150,6 +179,7 @@
         </w:pBdr>
         <w:spacing w:line="240" w:lineRule="auto"/>
         <w:rPr>
+          <w:rFonts w:asciiTheme="majorBidi" w:hAnsiTheme="majorBidi" w:cstheme="majorBidi"/>
           <w:color w:val="0B769F" w:themeColor="accent4" w:themeShade="BF"/>
           <w:sz w:val="24"/>
           <w:szCs w:val="24"/>
@@ -157,6 +187,7 @@
       </w:pPr>
       <w:r>
         <w:rPr>
+          <w:rFonts w:asciiTheme="majorBidi" w:hAnsiTheme="majorBidi" w:cstheme="majorBidi"/>
           <w:color w:val="0B769F" w:themeColor="accent4" w:themeShade="BF"/>
           <w:sz w:val="24"/>
           <w:szCs w:val="24"/>
@@ -172,6 +203,7 @@
         </w:pBdr>
         <w:spacing w:line="240" w:lineRule="auto"/>
         <w:rPr>
+          <w:rFonts w:asciiTheme="majorBidi" w:hAnsiTheme="majorBidi" w:cstheme="majorBidi"/>
           <w:color w:val="0B769F" w:themeColor="accent4" w:themeShade="BF"/>
           <w:sz w:val="24"/>
           <w:szCs w:val="24"/>
@@ -179,6 +211,7 @@
       </w:pPr>
       <w:r>
         <w:rPr>
+          <w:rFonts w:asciiTheme="majorBidi" w:hAnsiTheme="majorBidi" w:cstheme="majorBidi"/>
           <w:color w:val="0B769F" w:themeColor="accent4" w:themeShade="BF"/>
           <w:sz w:val="24"/>
           <w:szCs w:val="24"/>
@@ -194,6 +227,7 @@
         </w:pBdr>
         <w:spacing w:line="240" w:lineRule="auto"/>
         <w:rPr>
+          <w:rFonts w:asciiTheme="majorBidi" w:hAnsiTheme="majorBidi" w:cstheme="majorBidi"/>
           <w:color w:val="0B769F" w:themeColor="accent4" w:themeShade="BF"/>
           <w:sz w:val="24"/>
           <w:szCs w:val="24"/>
@@ -201,6 +235,7 @@
       </w:pPr>
       <w:r>
         <w:rPr>
+          <w:rFonts w:asciiTheme="majorBidi" w:hAnsiTheme="majorBidi" w:cstheme="majorBidi"/>
           <w:color w:val="0B769F" w:themeColor="accent4" w:themeShade="BF"/>
           <w:sz w:val="24"/>
           <w:szCs w:val="24"/>
@@ -216,6 +251,7 @@
         </w:pBdr>
         <w:spacing w:line="240" w:lineRule="auto"/>
         <w:rPr>
+          <w:rFonts w:asciiTheme="majorBidi" w:hAnsiTheme="majorBidi" w:cstheme="majorBidi"/>
           <w:color w:val="0B769F" w:themeColor="accent4" w:themeShade="BF"/>
           <w:sz w:val="24"/>
           <w:szCs w:val="24"/>
@@ -223,6 +259,7 @@
       </w:pPr>
       <w:r>
         <w:rPr>
+          <w:rFonts w:asciiTheme="majorBidi" w:hAnsiTheme="majorBidi" w:cstheme="majorBidi"/>
           <w:color w:val="0B769F" w:themeColor="accent4" w:themeShade="BF"/>
           <w:sz w:val="24"/>
           <w:szCs w:val="24"/>
@@ -238,6 +275,7 @@
         </w:pBdr>
         <w:spacing w:line="240" w:lineRule="auto"/>
         <w:rPr>
+          <w:rFonts w:asciiTheme="majorBidi" w:hAnsiTheme="majorBidi" w:cstheme="majorBidi"/>
           <w:color w:val="0B769F" w:themeColor="accent4" w:themeShade="BF"/>
           <w:sz w:val="24"/>
           <w:szCs w:val="24"/>
@@ -245,6 +283,7 @@
       </w:pPr>
       <w:r>
         <w:rPr>
+          <w:rFonts w:asciiTheme="majorBidi" w:hAnsiTheme="majorBidi" w:cstheme="majorBidi"/>
           <w:color w:val="0B769F" w:themeColor="accent4" w:themeShade="BF"/>
           <w:sz w:val="24"/>
           <w:szCs w:val="24"/>
@@ -255,12 +294,14 @@
     <w:p>
       <w:pPr>
         <w:rPr>
+          <w:rFonts w:asciiTheme="majorBidi" w:hAnsiTheme="majorBidi" w:cstheme="majorBidi"/>
           <w:sz w:val="24"/>
           <w:szCs w:val="24"/>
         </w:rPr>
       </w:pPr>
       <w:r>
         <w:rPr>
+          <w:rFonts w:asciiTheme="majorBidi" w:hAnsiTheme="majorBidi" w:cstheme="majorBidi"/>
           <w:sz w:val="24"/>
           <w:szCs w:val="24"/>
         </w:rPr>
@@ -268,6 +309,7 @@
       </w:r>
       <w:r>
         <w:rPr>
+          <w:rFonts w:asciiTheme="majorBidi" w:hAnsiTheme="majorBidi" w:cstheme="majorBidi"/>
           <w:sz w:val="24"/>
           <w:szCs w:val="24"/>
         </w:rPr>
@@ -275,6 +317,7 @@
       </w:r>
       <w:r>
         <w:rPr>
+          <w:rFonts w:asciiTheme="majorBidi" w:hAnsiTheme="majorBidi" w:cstheme="majorBidi"/>
           <w:sz w:val="24"/>
           <w:szCs w:val="24"/>
         </w:rPr>
@@ -282,6 +325,7 @@
       </w:r>
       <w:r>
         <w:rPr>
+          <w:rFonts w:asciiTheme="majorBidi" w:hAnsiTheme="majorBidi" w:cstheme="majorBidi"/>
           <w:sz w:val="24"/>
           <w:szCs w:val="24"/>
         </w:rPr>
@@ -289,6 +333,7 @@
       </w:r>
       <w:r>
         <w:rPr>
+          <w:rFonts w:asciiTheme="majorBidi" w:hAnsiTheme="majorBidi" w:cstheme="majorBidi"/>
           <w:sz w:val="24"/>
           <w:szCs w:val="24"/>
         </w:rPr>
@@ -296,6 +341,7 @@
       </w:r>
       <w:r>
         <w:rPr>
+          <w:rFonts w:asciiTheme="majorBidi" w:hAnsiTheme="majorBidi" w:cstheme="majorBidi"/>
           <w:sz w:val="24"/>
           <w:szCs w:val="24"/>
         </w:rPr>
@@ -308,6 +354,7 @@
           <w:bottom w:val="single" w:sz="6" w:space="1" w:color="auto"/>
         </w:pBdr>
         <w:rPr>
+          <w:rFonts w:asciiTheme="majorBidi" w:hAnsiTheme="majorBidi" w:cstheme="majorBidi"/>
           <w:color w:val="0B769F" w:themeColor="accent4" w:themeShade="BF"/>
           <w:sz w:val="24"/>
           <w:szCs w:val="24"/>
@@ -315,6 +362,104 @@
       </w:pPr>
       <w:r>
         <w:rPr>
+          <w:rFonts w:asciiTheme="majorBidi" w:hAnsiTheme="majorBidi" w:cstheme="majorBidi"/>
+          <w:color w:val="0B769F" w:themeColor="accent4" w:themeShade="BF"/>
+          <w:sz w:val="24"/>
+          <w:szCs w:val="24"/>
+        </w:rPr>
+        <w:t xml:space="preserve"> </w:t>
+      </w:r>
+      <w:r>
+        <w:rPr>
+          <w:rFonts w:asciiTheme="majorBidi" w:hAnsiTheme="majorBidi" w:cstheme="majorBidi"/>
+          <w:color w:val="0B769F" w:themeColor="accent4" w:themeShade="BF"/>
+          <w:sz w:val="24"/>
+          <w:szCs w:val="24"/>
+        </w:rPr>
+        <w:t>Facility details request</w:t>
+      </w:r>
+    </w:p>
+    <w:p>
+      <w:pPr>
+        <w:pBdr>
+          <w:bottom w:val="single" w:sz="6" w:space="1" w:color="auto"/>
+        </w:pBdr>
+        <w:rPr>
+          <w:rFonts w:asciiTheme="majorBidi" w:hAnsiTheme="majorBidi" w:cstheme="majorBidi"/>
+          <w:color w:val="0B769F" w:themeColor="accent4" w:themeShade="BF"/>
+          <w:sz w:val="24"/>
+          <w:szCs w:val="24"/>
+        </w:rPr>
+      </w:pPr>
+      <w:r>
+        <w:rPr>
+          <w:rFonts w:asciiTheme="majorBidi" w:hAnsiTheme="majorBidi" w:cstheme="majorBidi"/>
+          <w:color w:val="0B769F" w:themeColor="accent4" w:themeShade="BF"/>
+          <w:sz w:val="24"/>
+          <w:szCs w:val="24"/>
+        </w:rPr>
+        <w:t>Facility information</w:t>
+      </w:r>
+    </w:p>
+    <w:p>
+      <w:pPr>
+        <w:pBdr>
+          <w:bottom w:val="single" w:sz="6" w:space="1" w:color="auto"/>
+        </w:pBdr>
+        <w:rPr>
+          <w:rFonts w:asciiTheme="majorBidi" w:hAnsiTheme="majorBidi" w:cstheme="majorBidi"/>
+          <w:color w:val="0B769F" w:themeColor="accent4" w:themeShade="BF"/>
+          <w:sz w:val="24"/>
+          <w:szCs w:val="24"/>
+        </w:rPr>
+      </w:pPr>
+      <w:r>
+        <w:rPr>
+          <w:rFonts w:asciiTheme="majorBidi" w:hAnsiTheme="majorBidi" w:cstheme="majorBidi"/>
+          <w:color w:val="0B769F" w:themeColor="accent4" w:themeShade="BF"/>
+          <w:sz w:val="24"/>
+          <w:szCs w:val="24"/>
+        </w:rPr>
+        <w:t xml:space="preserve">Reservation request </w:t>
+      </w:r>
+    </w:p>
+    <w:p>
+      <w:pPr>
+        <w:pBdr>
+          <w:bottom w:val="single" w:sz="6" w:space="1" w:color="auto"/>
+        </w:pBdr>
+        <w:rPr>
+          <w:rFonts w:asciiTheme="majorBidi" w:hAnsiTheme="majorBidi" w:cstheme="majorBidi"/>
+          <w:color w:val="0B769F" w:themeColor="accent4" w:themeShade="BF"/>
+          <w:sz w:val="24"/>
+          <w:szCs w:val="24"/>
+        </w:rPr>
+      </w:pPr>
+      <w:r>
+        <w:rPr>
+          <w:rFonts w:asciiTheme="majorBidi" w:hAnsiTheme="majorBidi" w:cstheme="majorBidi"/>
+          <w:color w:val="0B769F" w:themeColor="accent4" w:themeShade="BF"/>
+          <w:sz w:val="24"/>
+          <w:szCs w:val="24"/>
+        </w:rPr>
+        <w:t xml:space="preserve">updated facility availability </w:t>
+      </w:r>
+    </w:p>
+    <w:p>
+      <w:pPr>
+        <w:pBdr>
+          <w:bottom w:val="single" w:sz="6" w:space="1" w:color="auto"/>
+        </w:pBdr>
+        <w:rPr>
+          <w:rFonts w:asciiTheme="majorBidi" w:hAnsiTheme="majorBidi" w:cstheme="majorBidi"/>
+          <w:color w:val="0B769F" w:themeColor="accent4" w:themeShade="BF"/>
+          <w:sz w:val="24"/>
+          <w:szCs w:val="24"/>
+        </w:rPr>
+      </w:pPr>
+      <w:r>
+        <w:rPr>
+          <w:rFonts w:asciiTheme="majorBidi" w:hAnsiTheme="majorBidi" w:cstheme="majorBidi"/>
           <w:noProof/>
           <w:color w:val="0F9ED5" w:themeColor="accent4"/>
           <w:sz w:val="24"/>
@@ -323,13 +468,13 @@
         <mc:AlternateContent>
           <mc:Choice Requires="wps">
             <w:drawing>
-              <wp:anchor distT="0" distB="0" distL="114300" distR="114300" simplePos="0" relativeHeight="251659264" behindDoc="0" locked="0" layoutInCell="1" allowOverlap="1" wp14:anchorId="2E272426" wp14:editId="194CDFC4">
+              <wp:anchor distT="0" distB="0" distL="114300" distR="114300" simplePos="0" relativeHeight="251659264" behindDoc="0" locked="0" layoutInCell="1" allowOverlap="1" wp14:anchorId="2E272426" wp14:editId="513F8995">
                 <wp:simplePos x="0" y="0"/>
                 <wp:positionH relativeFrom="column">
-                  <wp:posOffset>3572231</wp:posOffset>
+                  <wp:posOffset>3578860</wp:posOffset>
                 </wp:positionH>
                 <wp:positionV relativeFrom="paragraph">
-                  <wp:posOffset>210592</wp:posOffset>
+                  <wp:posOffset>206088</wp:posOffset>
                 </wp:positionV>
                 <wp:extent cx="7588" cy="637424"/>
                 <wp:effectExtent l="0" t="0" r="31115" b="29845"/>
@@ -381,9 +526,9 @@
               </wp:anchor>
             </w:drawing>
           </mc:Choice>
-          <mc:Fallback xmlns:oel="http://schemas.microsoft.com/office/2019/extlst" xmlns:w16du="http://schemas.microsoft.com/office/word/2023/wordml/word16du">
+          <mc:Fallback>
             <w:pict>
-              <v:line w14:anchorId="77F66691" id="Straight Connector 1" o:spid="_x0000_s1026" style="position:absolute;flip:x;z-index:251659264;visibility:visible;mso-wrap-style:square;mso-width-percent:0;mso-height-percent:0;mso-wrap-distance-left:9pt;mso-wrap-distance-top:0;mso-wrap-distance-right:9pt;mso-wrap-distance-bottom:0;mso-position-horizontal:absolute;mso-position-horizontal-relative:text;mso-position-vertical:absolute;mso-position-vertical-relative:text;mso-width-percent:0;mso-height-percent:0;mso-width-relative:margin;mso-height-relative:margin" from="281.3pt,16.6pt" to="281.9pt,66.8pt" o:gfxdata="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" strokecolor="black [3213]" strokeweight=".5pt">
+              <v:line w14:anchorId="70B95AEF" id="Straight Connector 1" o:spid="_x0000_s1026" style="position:absolute;flip:x;z-index:251659264;visibility:visible;mso-wrap-style:square;mso-width-percent:0;mso-height-percent:0;mso-wrap-distance-left:9pt;mso-wrap-distance-top:0;mso-wrap-distance-right:9pt;mso-wrap-distance-bottom:0;mso-position-horizontal:absolute;mso-position-horizontal-relative:text;mso-position-vertical:absolute;mso-position-vertical-relative:text;mso-width-percent:0;mso-height-percent:0;mso-width-relative:margin;mso-height-relative:margin" from="281.8pt,16.25pt" to="282.4pt,66.45pt" o:gfxdata="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" strokecolor="black [3213]" strokeweight=".5pt">
                 <v:stroke joinstyle="miter"/>
               </v:line>
             </w:pict>
@@ -392,110 +537,25 @@
       </w:r>
       <w:r>
         <w:rPr>
-          <w:color w:val="0B769F" w:themeColor="accent4" w:themeShade="BF"/>
-          <w:sz w:val="24"/>
-          <w:szCs w:val="24"/>
-        </w:rPr>
-        <w:t xml:space="preserve"> </w:t>
-      </w:r>
-      <w:r>
-        <w:rPr>
-          <w:color w:val="0B769F" w:themeColor="accent4" w:themeShade="BF"/>
-          <w:sz w:val="24"/>
-          <w:szCs w:val="24"/>
-        </w:rPr>
-        <w:t>Facility details request</w:t>
+          <w:rFonts w:asciiTheme="majorBidi" w:hAnsiTheme="majorBidi" w:cstheme="majorBidi"/>
+          <w:color w:val="0B769F" w:themeColor="accent4" w:themeShade="BF"/>
+          <w:sz w:val="24"/>
+          <w:szCs w:val="24"/>
+        </w:rPr>
+        <w:t>reservation slip</w:t>
       </w:r>
     </w:p>
     <w:p>
       <w:pPr>
-        <w:pBdr>
-          <w:bottom w:val="single" w:sz="6" w:space="1" w:color="auto"/>
-        </w:pBdr>
-        <w:rPr>
-          <w:color w:val="0B769F" w:themeColor="accent4" w:themeShade="BF"/>
+        <w:rPr>
+          <w:rFonts w:asciiTheme="majorBidi" w:hAnsiTheme="majorBidi" w:cstheme="majorBidi"/>
           <w:sz w:val="24"/>
           <w:szCs w:val="24"/>
         </w:rPr>
       </w:pPr>
       <w:r>
         <w:rPr>
-          <w:color w:val="0B769F" w:themeColor="accent4" w:themeShade="BF"/>
-          <w:sz w:val="24"/>
-          <w:szCs w:val="24"/>
-        </w:rPr>
-        <w:t>Facility information</w:t>
-      </w:r>
-    </w:p>
-    <w:p>
-      <w:pPr>
-        <w:pBdr>
-          <w:bottom w:val="single" w:sz="6" w:space="1" w:color="auto"/>
-        </w:pBdr>
-        <w:rPr>
-          <w:color w:val="0B769F" w:themeColor="accent4" w:themeShade="BF"/>
-          <w:sz w:val="24"/>
-          <w:szCs w:val="24"/>
-        </w:rPr>
-      </w:pPr>
-      <w:r>
-        <w:rPr>
-          <w:color w:val="0B769F" w:themeColor="accent4" w:themeShade="BF"/>
-          <w:sz w:val="24"/>
-          <w:szCs w:val="24"/>
-        </w:rPr>
-        <w:t xml:space="preserve">Reservation request </w:t>
-      </w:r>
-    </w:p>
-    <w:p>
-      <w:pPr>
-        <w:pBdr>
-          <w:bottom w:val="single" w:sz="6" w:space="1" w:color="auto"/>
-        </w:pBdr>
-        <w:rPr>
-          <w:color w:val="0B769F" w:themeColor="accent4" w:themeShade="BF"/>
-          <w:sz w:val="24"/>
-          <w:szCs w:val="24"/>
-        </w:rPr>
-      </w:pPr>
-      <w:r>
-        <w:rPr>
-          <w:color w:val="0B769F" w:themeColor="accent4" w:themeShade="BF"/>
-          <w:sz w:val="24"/>
-          <w:szCs w:val="24"/>
-        </w:rPr>
-        <w:t xml:space="preserve">updated facility availability </w:t>
-      </w:r>
-    </w:p>
-    <w:p>
-      <w:pPr>
-        <w:pBdr>
-          <w:bottom w:val="single" w:sz="6" w:space="1" w:color="auto"/>
-        </w:pBdr>
-        <w:rPr>
-          <w:color w:val="0B769F" w:themeColor="accent4" w:themeShade="BF"/>
-          <w:sz w:val="24"/>
-          <w:szCs w:val="24"/>
-        </w:rPr>
-      </w:pPr>
-      <w:r>
-        <w:rPr>
-          <w:color w:val="0B769F" w:themeColor="accent4" w:themeShade="BF"/>
-          <w:sz w:val="24"/>
-          <w:szCs w:val="24"/>
-        </w:rPr>
-        <w:t>reservation slip</w:t>
-      </w:r>
-    </w:p>
-    <w:p>
-      <w:pPr>
-        <w:rPr>
-          <w:sz w:val="24"/>
-          <w:szCs w:val="24"/>
-        </w:rPr>
-      </w:pPr>
-      <w:r>
-        <w:rPr>
+          <w:rFonts w:asciiTheme="majorBidi" w:hAnsiTheme="majorBidi" w:cstheme="majorBidi"/>
           <w:sz w:val="24"/>
           <w:szCs w:val="24"/>
         </w:rPr>
@@ -503,6 +563,7 @@
       </w:r>
       <w:r>
         <w:rPr>
+          <w:rFonts w:asciiTheme="majorBidi" w:hAnsiTheme="majorBidi" w:cstheme="majorBidi"/>
           <w:sz w:val="24"/>
           <w:szCs w:val="24"/>
         </w:rPr>
@@ -510,6 +571,7 @@
       </w:r>
       <w:r>
         <w:rPr>
+          <w:rFonts w:asciiTheme="majorBidi" w:hAnsiTheme="majorBidi" w:cstheme="majorBidi"/>
           <w:sz w:val="24"/>
           <w:szCs w:val="24"/>
         </w:rPr>
@@ -517,6 +579,7 @@
       </w:r>
       <w:r>
         <w:rPr>
+          <w:rFonts w:asciiTheme="majorBidi" w:hAnsiTheme="majorBidi" w:cstheme="majorBidi"/>
           <w:sz w:val="24"/>
           <w:szCs w:val="24"/>
         </w:rPr>
@@ -524,6 +587,7 @@
       </w:r>
       <w:r>
         <w:rPr>
+          <w:rFonts w:asciiTheme="majorBidi" w:hAnsiTheme="majorBidi" w:cstheme="majorBidi"/>
           <w:sz w:val="24"/>
           <w:szCs w:val="24"/>
         </w:rPr>
@@ -531,6 +595,7 @@
       </w:r>
       <w:r>
         <w:rPr>
+          <w:rFonts w:asciiTheme="majorBidi" w:hAnsiTheme="majorBidi" w:cstheme="majorBidi"/>
           <w:sz w:val="24"/>
           <w:szCs w:val="24"/>
         </w:rPr>
@@ -538,6 +603,7 @@
       </w:r>
       <w:r>
         <w:rPr>
+          <w:rFonts w:asciiTheme="majorBidi" w:hAnsiTheme="majorBidi" w:cstheme="majorBidi"/>
           <w:sz w:val="24"/>
           <w:szCs w:val="24"/>
         </w:rPr>
@@ -555,6 +621,7 @@
           <w:tab w:val="left" w:pos="1745"/>
         </w:tabs>
         <w:rPr>
+          <w:rFonts w:asciiTheme="majorBidi" w:hAnsiTheme="majorBidi" w:cstheme="majorBidi"/>
           <w:color w:val="0B769F" w:themeColor="accent4" w:themeShade="BF"/>
           <w:sz w:val="24"/>
           <w:szCs w:val="24"/>
@@ -563,6 +630,7 @@
       <w:sdt>
         <w:sdtPr>
           <w:rPr>
+            <w:rFonts w:asciiTheme="majorBidi" w:hAnsiTheme="majorBidi" w:cstheme="majorBidi"/>
             <w:color w:val="0B769F" w:themeColor="accent4" w:themeShade="BF"/>
             <w:sz w:val="24"/>
             <w:szCs w:val="24"/>
@@ -574,11 +642,10 @@
             <w14:uncheckedState w14:val="2610" w14:font="MS Gothic"/>
           </w14:checkbox>
         </w:sdtPr>
-        <w:sdtEndPr/>
         <w:sdtContent>
           <w:r>
             <w:rPr>
-              <w:rFonts w:ascii="MS Gothic" w:eastAsia="MS Gothic" w:hAnsi="MS Gothic" w:hint="eastAsia"/>
+              <w:rFonts w:ascii="Segoe UI Symbol" w:eastAsia="MS Gothic" w:hAnsi="Segoe UI Symbol" w:cs="Segoe UI Symbol"/>
               <w:color w:val="0B769F" w:themeColor="accent4" w:themeShade="BF"/>
               <w:sz w:val="24"/>
               <w:szCs w:val="24"/>
@@ -589,6 +656,7 @@
       </w:sdt>
       <w:r>
         <w:rPr>
+          <w:rFonts w:asciiTheme="majorBidi" w:hAnsiTheme="majorBidi" w:cstheme="majorBidi"/>
           <w:color w:val="0B769F" w:themeColor="accent4" w:themeShade="BF"/>
           <w:sz w:val="24"/>
           <w:szCs w:val="24"/>
@@ -597,6 +665,7 @@
       </w:r>
       <w:r>
         <w:rPr>
+          <w:rFonts w:asciiTheme="majorBidi" w:hAnsiTheme="majorBidi" w:cstheme="majorBidi"/>
           <w:color w:val="0B769F" w:themeColor="accent4" w:themeShade="BF"/>
           <w:sz w:val="24"/>
           <w:szCs w:val="24"/>
@@ -605,6 +674,7 @@
       </w:r>
       <w:r>
         <w:rPr>
+          <w:rFonts w:asciiTheme="majorBidi" w:hAnsiTheme="majorBidi" w:cstheme="majorBidi"/>
           <w:color w:val="0B769F" w:themeColor="accent4" w:themeShade="BF"/>
           <w:sz w:val="24"/>
           <w:szCs w:val="24"/>
@@ -614,6 +684,7 @@
       <w:sdt>
         <w:sdtPr>
           <w:rPr>
+            <w:rFonts w:asciiTheme="majorBidi" w:hAnsiTheme="majorBidi" w:cstheme="majorBidi"/>
             <w:color w:val="0B769F" w:themeColor="accent4" w:themeShade="BF"/>
             <w:sz w:val="24"/>
             <w:szCs w:val="24"/>
@@ -625,11 +696,10 @@
             <w14:uncheckedState w14:val="2610" w14:font="MS Gothic"/>
           </w14:checkbox>
         </w:sdtPr>
-        <w:sdtEndPr/>
         <w:sdtContent>
           <w:r>
             <w:rPr>
-              <w:rFonts w:ascii="MS Gothic" w:eastAsia="MS Gothic" w:hAnsi="MS Gothic" w:hint="eastAsia"/>
+              <w:rFonts w:ascii="Segoe UI Symbol" w:eastAsia="MS Gothic" w:hAnsi="Segoe UI Symbol" w:cs="Segoe UI Symbol"/>
               <w:color w:val="0B769F" w:themeColor="accent4" w:themeShade="BF"/>
               <w:sz w:val="24"/>
               <w:szCs w:val="24"/>
@@ -640,6 +710,7 @@
       </w:sdt>
       <w:r>
         <w:rPr>
+          <w:rFonts w:asciiTheme="majorBidi" w:hAnsiTheme="majorBidi" w:cstheme="majorBidi"/>
           <w:color w:val="0B769F" w:themeColor="accent4" w:themeShade="BF"/>
           <w:sz w:val="24"/>
           <w:szCs w:val="24"/>
@@ -648,6 +719,7 @@
       </w:r>
       <w:r>
         <w:rPr>
+          <w:rFonts w:asciiTheme="majorBidi" w:hAnsiTheme="majorBidi" w:cstheme="majorBidi"/>
           <w:color w:val="0B769F" w:themeColor="accent4" w:themeShade="BF"/>
           <w:sz w:val="24"/>
           <w:szCs w:val="24"/>
@@ -656,6 +728,7 @@
       </w:r>
       <w:r>
         <w:rPr>
+          <w:rFonts w:asciiTheme="majorBidi" w:hAnsiTheme="majorBidi" w:cstheme="majorBidi"/>
           <w:color w:val="0B769F" w:themeColor="accent4" w:themeShade="BF"/>
           <w:sz w:val="24"/>
           <w:szCs w:val="24"/>
@@ -665,6 +738,7 @@
       <w:sdt>
         <w:sdtPr>
           <w:rPr>
+            <w:rFonts w:asciiTheme="majorBidi" w:hAnsiTheme="majorBidi" w:cstheme="majorBidi"/>
             <w:color w:val="0B769F" w:themeColor="accent4" w:themeShade="BF"/>
             <w:sz w:val="24"/>
             <w:szCs w:val="24"/>
@@ -676,11 +750,10 @@
             <w14:uncheckedState w14:val="2610" w14:font="MS Gothic"/>
           </w14:checkbox>
         </w:sdtPr>
-        <w:sdtEndPr/>
         <w:sdtContent>
           <w:r>
             <w:rPr>
-              <w:rFonts w:ascii="MS Gothic" w:eastAsia="MS Gothic" w:hAnsi="MS Gothic" w:hint="eastAsia"/>
+              <w:rFonts w:ascii="Segoe UI Symbol" w:eastAsia="MS Gothic" w:hAnsi="Segoe UI Symbol" w:cs="Segoe UI Symbol"/>
               <w:color w:val="0B769F" w:themeColor="accent4" w:themeShade="BF"/>
               <w:sz w:val="24"/>
               <w:szCs w:val="24"/>
@@ -691,6 +764,7 @@
       </w:sdt>
       <w:r>
         <w:rPr>
+          <w:rFonts w:asciiTheme="majorBidi" w:hAnsiTheme="majorBidi" w:cstheme="majorBidi"/>
           <w:color w:val="0B769F" w:themeColor="accent4" w:themeShade="BF"/>
           <w:sz w:val="24"/>
           <w:szCs w:val="24"/>
@@ -699,6 +773,7 @@
       </w:r>
       <w:r>
         <w:rPr>
+          <w:rFonts w:asciiTheme="majorBidi" w:hAnsiTheme="majorBidi" w:cstheme="majorBidi"/>
           <w:color w:val="0B769F" w:themeColor="accent4" w:themeShade="BF"/>
           <w:sz w:val="24"/>
           <w:szCs w:val="24"/>
@@ -709,12 +784,14 @@
     <w:p>
       <w:pPr>
         <w:rPr>
+          <w:rFonts w:asciiTheme="majorBidi" w:hAnsiTheme="majorBidi" w:cstheme="majorBidi"/>
           <w:sz w:val="24"/>
           <w:szCs w:val="24"/>
         </w:rPr>
       </w:pPr>
       <w:r>
         <w:rPr>
+          <w:rFonts w:asciiTheme="majorBidi" w:hAnsiTheme="majorBidi" w:cstheme="majorBidi"/>
           <w:sz w:val="24"/>
           <w:szCs w:val="24"/>
         </w:rPr>
@@ -722,6 +799,7 @@
       </w:r>
       <w:r>
         <w:rPr>
+          <w:rFonts w:asciiTheme="majorBidi" w:hAnsiTheme="majorBidi" w:cstheme="majorBidi"/>
           <w:sz w:val="24"/>
           <w:szCs w:val="24"/>
         </w:rPr>
@@ -729,6 +807,7 @@
       </w:r>
       <w:r>
         <w:rPr>
+          <w:rFonts w:asciiTheme="majorBidi" w:hAnsiTheme="majorBidi" w:cstheme="majorBidi"/>
           <w:sz w:val="24"/>
           <w:szCs w:val="24"/>
         </w:rPr>
@@ -758,12 +837,14 @@
           <w:p>
             <w:pPr>
               <w:rPr>
+                <w:rFonts w:asciiTheme="majorBidi" w:hAnsiTheme="majorBidi" w:cstheme="majorBidi"/>
                 <w:sz w:val="24"/>
                 <w:szCs w:val="24"/>
               </w:rPr>
             </w:pPr>
             <w:r>
               <w:rPr>
+                <w:rFonts w:asciiTheme="majorBidi" w:hAnsiTheme="majorBidi" w:cstheme="majorBidi"/>
                 <w:sz w:val="24"/>
                 <w:szCs w:val="24"/>
               </w:rPr>
@@ -771,6 +852,7 @@
             </w:r>
             <w:r>
               <w:rPr>
+                <w:rFonts w:asciiTheme="majorBidi" w:hAnsiTheme="majorBidi" w:cstheme="majorBidi"/>
                 <w:sz w:val="24"/>
                 <w:szCs w:val="24"/>
               </w:rPr>
@@ -785,12 +867,14 @@
           <w:p>
             <w:pPr>
               <w:rPr>
+                <w:rFonts w:asciiTheme="majorBidi" w:hAnsiTheme="majorBidi" w:cstheme="majorBidi"/>
                 <w:sz w:val="24"/>
                 <w:szCs w:val="24"/>
               </w:rPr>
             </w:pPr>
             <w:r>
               <w:rPr>
+                <w:rFonts w:asciiTheme="majorBidi" w:hAnsiTheme="majorBidi" w:cstheme="majorBidi"/>
                 <w:sz w:val="24"/>
                 <w:szCs w:val="24"/>
               </w:rPr>
@@ -805,12 +889,14 @@
           <w:p>
             <w:pPr>
               <w:rPr>
+                <w:rFonts w:asciiTheme="majorBidi" w:hAnsiTheme="majorBidi" w:cstheme="majorBidi"/>
                 <w:sz w:val="24"/>
                 <w:szCs w:val="24"/>
               </w:rPr>
             </w:pPr>
             <w:r>
               <w:rPr>
+                <w:rFonts w:asciiTheme="majorBidi" w:hAnsiTheme="majorBidi" w:cstheme="majorBidi"/>
                 <w:sz w:val="24"/>
                 <w:szCs w:val="24"/>
               </w:rPr>
@@ -825,12 +911,14 @@
           <w:p>
             <w:pPr>
               <w:rPr>
+                <w:rFonts w:asciiTheme="majorBidi" w:hAnsiTheme="majorBidi" w:cstheme="majorBidi"/>
                 <w:sz w:val="24"/>
                 <w:szCs w:val="24"/>
               </w:rPr>
             </w:pPr>
             <w:r>
               <w:rPr>
+                <w:rFonts w:asciiTheme="majorBidi" w:hAnsiTheme="majorBidi" w:cstheme="majorBidi"/>
                 <w:sz w:val="24"/>
                 <w:szCs w:val="24"/>
               </w:rPr>
@@ -850,12 +938,14 @@
           <w:p>
             <w:pPr>
               <w:rPr>
+                <w:rFonts w:asciiTheme="majorBidi" w:hAnsiTheme="majorBidi" w:cstheme="majorBidi"/>
                 <w:sz w:val="24"/>
                 <w:szCs w:val="24"/>
               </w:rPr>
             </w:pPr>
             <w:r>
               <w:rPr>
+                <w:rFonts w:asciiTheme="majorBidi" w:hAnsiTheme="majorBidi" w:cstheme="majorBidi"/>
                 <w:sz w:val="24"/>
                 <w:szCs w:val="24"/>
               </w:rPr>
@@ -870,12 +960,14 @@
           <w:p>
             <w:pPr>
               <w:rPr>
+                <w:rFonts w:asciiTheme="majorBidi" w:hAnsiTheme="majorBidi" w:cstheme="majorBidi"/>
                 <w:sz w:val="24"/>
                 <w:szCs w:val="24"/>
               </w:rPr>
             </w:pPr>
             <w:r>
               <w:rPr>
+                <w:rFonts w:asciiTheme="majorBidi" w:hAnsiTheme="majorBidi" w:cstheme="majorBidi"/>
                 <w:sz w:val="24"/>
                 <w:szCs w:val="24"/>
               </w:rPr>
@@ -890,12 +982,14 @@
           <w:p>
             <w:pPr>
               <w:rPr>
+                <w:rFonts w:asciiTheme="majorBidi" w:hAnsiTheme="majorBidi" w:cstheme="majorBidi"/>
                 <w:sz w:val="24"/>
                 <w:szCs w:val="24"/>
               </w:rPr>
             </w:pPr>
             <w:r>
               <w:rPr>
+                <w:rFonts w:asciiTheme="majorBidi" w:hAnsiTheme="majorBidi" w:cstheme="majorBidi"/>
                 <w:sz w:val="24"/>
                 <w:szCs w:val="24"/>
               </w:rPr>
@@ -910,12 +1004,14 @@
           <w:p>
             <w:pPr>
               <w:rPr>
+                <w:rFonts w:asciiTheme="majorBidi" w:hAnsiTheme="majorBidi" w:cstheme="majorBidi"/>
                 <w:sz w:val="24"/>
                 <w:szCs w:val="24"/>
               </w:rPr>
             </w:pPr>
             <w:r>
               <w:rPr>
+                <w:rFonts w:asciiTheme="majorBidi" w:hAnsiTheme="majorBidi" w:cstheme="majorBidi"/>
                 <w:sz w:val="24"/>
                 <w:szCs w:val="24"/>
               </w:rPr>
@@ -935,12 +1031,14 @@
           <w:p>
             <w:pPr>
               <w:rPr>
+                <w:rFonts w:asciiTheme="majorBidi" w:hAnsiTheme="majorBidi" w:cstheme="majorBidi"/>
                 <w:sz w:val="24"/>
                 <w:szCs w:val="24"/>
               </w:rPr>
             </w:pPr>
             <w:r>
               <w:rPr>
+                <w:rFonts w:asciiTheme="majorBidi" w:hAnsiTheme="majorBidi" w:cstheme="majorBidi"/>
                 <w:sz w:val="24"/>
                 <w:szCs w:val="24"/>
               </w:rPr>
@@ -955,12 +1053,14 @@
           <w:p>
             <w:pPr>
               <w:rPr>
+                <w:rFonts w:asciiTheme="majorBidi" w:hAnsiTheme="majorBidi" w:cstheme="majorBidi"/>
                 <w:sz w:val="24"/>
                 <w:szCs w:val="24"/>
               </w:rPr>
             </w:pPr>
             <w:r>
               <w:rPr>
+                <w:rFonts w:asciiTheme="majorBidi" w:hAnsiTheme="majorBidi" w:cstheme="majorBidi"/>
                 <w:sz w:val="24"/>
                 <w:szCs w:val="24"/>
               </w:rPr>
@@ -975,12 +1075,14 @@
           <w:p>
             <w:pPr>
               <w:rPr>
+                <w:rFonts w:asciiTheme="majorBidi" w:hAnsiTheme="majorBidi" w:cstheme="majorBidi"/>
                 <w:sz w:val="24"/>
                 <w:szCs w:val="24"/>
               </w:rPr>
             </w:pPr>
             <w:r>
               <w:rPr>
+                <w:rFonts w:asciiTheme="majorBidi" w:hAnsiTheme="majorBidi" w:cstheme="majorBidi"/>
                 <w:sz w:val="24"/>
                 <w:szCs w:val="24"/>
               </w:rPr>
@@ -995,12 +1097,14 @@
           <w:p>
             <w:pPr>
               <w:rPr>
+                <w:rFonts w:asciiTheme="majorBidi" w:hAnsiTheme="majorBidi" w:cstheme="majorBidi"/>
                 <w:sz w:val="24"/>
                 <w:szCs w:val="24"/>
               </w:rPr>
             </w:pPr>
             <w:r>
               <w:rPr>
+                <w:rFonts w:asciiTheme="majorBidi" w:hAnsiTheme="majorBidi" w:cstheme="majorBidi"/>
                 <w:sz w:val="24"/>
                 <w:szCs w:val="24"/>
               </w:rPr>
@@ -1020,6 +1124,7 @@
           <w:p>
             <w:pPr>
               <w:rPr>
+                <w:rFonts w:asciiTheme="majorBidi" w:hAnsiTheme="majorBidi" w:cstheme="majorBidi"/>
                 <w:sz w:val="24"/>
                 <w:szCs w:val="24"/>
               </w:rPr>
@@ -1033,6 +1138,7 @@
           <w:p>
             <w:pPr>
               <w:rPr>
+                <w:rFonts w:asciiTheme="majorBidi" w:hAnsiTheme="majorBidi" w:cstheme="majorBidi"/>
                 <w:sz w:val="24"/>
                 <w:szCs w:val="24"/>
               </w:rPr>
@@ -1046,6 +1152,7 @@
           <w:p>
             <w:pPr>
               <w:rPr>
+                <w:rFonts w:asciiTheme="majorBidi" w:hAnsiTheme="majorBidi" w:cstheme="majorBidi"/>
                 <w:sz w:val="24"/>
                 <w:szCs w:val="24"/>
               </w:rPr>
@@ -1059,6 +1166,7 @@
           <w:p>
             <w:pPr>
               <w:rPr>
+                <w:rFonts w:asciiTheme="majorBidi" w:hAnsiTheme="majorBidi" w:cstheme="majorBidi"/>
                 <w:sz w:val="24"/>
                 <w:szCs w:val="24"/>
               </w:rPr>
@@ -1077,12 +1185,14 @@
           <w:p>
             <w:pPr>
               <w:rPr>
+                <w:rFonts w:asciiTheme="majorBidi" w:hAnsiTheme="majorBidi" w:cstheme="majorBidi"/>
                 <w:sz w:val="24"/>
                 <w:szCs w:val="24"/>
               </w:rPr>
             </w:pPr>
             <w:r>
               <w:rPr>
+                <w:rFonts w:asciiTheme="majorBidi" w:hAnsiTheme="majorBidi" w:cstheme="majorBidi"/>
                 <w:sz w:val="24"/>
                 <w:szCs w:val="24"/>
               </w:rPr>
@@ -1097,6 +1207,7 @@
           <w:p>
             <w:pPr>
               <w:rPr>
+                <w:rFonts w:asciiTheme="majorBidi" w:hAnsiTheme="majorBidi" w:cstheme="majorBidi"/>
                 <w:sz w:val="24"/>
                 <w:szCs w:val="24"/>
               </w:rPr>
@@ -1110,6 +1221,7 @@
           <w:p>
             <w:pPr>
               <w:rPr>
+                <w:rFonts w:asciiTheme="majorBidi" w:hAnsiTheme="majorBidi" w:cstheme="majorBidi"/>
                 <w:sz w:val="24"/>
                 <w:szCs w:val="24"/>
               </w:rPr>
@@ -1124,12 +1236,14 @@
             <w:pPr>
               <w:jc w:val="center"/>
               <w:rPr>
+                <w:rFonts w:asciiTheme="majorBidi" w:hAnsiTheme="majorBidi" w:cstheme="majorBidi"/>
                 <w:sz w:val="24"/>
                 <w:szCs w:val="24"/>
               </w:rPr>
             </w:pPr>
             <w:r>
               <w:rPr>
+                <w:rFonts w:asciiTheme="majorBidi" w:hAnsiTheme="majorBidi" w:cstheme="majorBidi"/>
                 <w:sz w:val="24"/>
                 <w:szCs w:val="24"/>
               </w:rPr>
@@ -1149,12 +1263,14 @@
           <w:p>
             <w:pPr>
               <w:rPr>
+                <w:rFonts w:asciiTheme="majorBidi" w:hAnsiTheme="majorBidi" w:cstheme="majorBidi"/>
                 <w:sz w:val="24"/>
                 <w:szCs w:val="24"/>
               </w:rPr>
             </w:pPr>
             <w:r>
               <w:rPr>
+                <w:rFonts w:asciiTheme="majorBidi" w:hAnsiTheme="majorBidi" w:cstheme="majorBidi"/>
                 <w:sz w:val="24"/>
                 <w:szCs w:val="24"/>
               </w:rPr>
@@ -1169,6 +1285,7 @@
           <w:p>
             <w:pPr>
               <w:rPr>
+                <w:rFonts w:asciiTheme="majorBidi" w:hAnsiTheme="majorBidi" w:cstheme="majorBidi"/>
                 <w:sz w:val="24"/>
                 <w:szCs w:val="24"/>
               </w:rPr>
@@ -1183,12 +1300,14 @@
             <w:pPr>
               <w:jc w:val="center"/>
               <w:rPr>
+                <w:rFonts w:asciiTheme="majorBidi" w:hAnsiTheme="majorBidi" w:cstheme="majorBidi"/>
                 <w:sz w:val="24"/>
                 <w:szCs w:val="24"/>
               </w:rPr>
             </w:pPr>
             <w:r>
               <w:rPr>
+                <w:rFonts w:asciiTheme="majorBidi" w:hAnsiTheme="majorBidi" w:cstheme="majorBidi"/>
                 <w:sz w:val="24"/>
                 <w:szCs w:val="24"/>
               </w:rPr>
@@ -1203,6 +1322,7 @@
           <w:p>
             <w:pPr>
               <w:rPr>
+                <w:rFonts w:asciiTheme="majorBidi" w:hAnsiTheme="majorBidi" w:cstheme="majorBidi"/>
                 <w:sz w:val="24"/>
                 <w:szCs w:val="24"/>
               </w:rPr>
@@ -1221,12 +1341,14 @@
           <w:p>
             <w:pPr>
               <w:rPr>
+                <w:rFonts w:asciiTheme="majorBidi" w:hAnsiTheme="majorBidi" w:cstheme="majorBidi"/>
                 <w:sz w:val="24"/>
                 <w:szCs w:val="24"/>
               </w:rPr>
             </w:pPr>
             <w:r>
               <w:rPr>
+                <w:rFonts w:asciiTheme="majorBidi" w:hAnsiTheme="majorBidi" w:cstheme="majorBidi"/>
                 <w:sz w:val="24"/>
                 <w:szCs w:val="24"/>
               </w:rPr>
@@ -1242,12 +1364,14 @@
             <w:pPr>
               <w:jc w:val="center"/>
               <w:rPr>
+                <w:rFonts w:asciiTheme="majorBidi" w:hAnsiTheme="majorBidi" w:cstheme="majorBidi"/>
                 <w:sz w:val="24"/>
                 <w:szCs w:val="24"/>
               </w:rPr>
             </w:pPr>
             <w:r>
               <w:rPr>
+                <w:rFonts w:asciiTheme="majorBidi" w:hAnsiTheme="majorBidi" w:cstheme="majorBidi"/>
                 <w:sz w:val="24"/>
                 <w:szCs w:val="24"/>
               </w:rPr>
@@ -1262,6 +1386,7 @@
           <w:p>
             <w:pPr>
               <w:rPr>
+                <w:rFonts w:asciiTheme="majorBidi" w:hAnsiTheme="majorBidi" w:cstheme="majorBidi"/>
                 <w:sz w:val="24"/>
                 <w:szCs w:val="24"/>
               </w:rPr>
@@ -1275,6 +1400,7 @@
           <w:p>
             <w:pPr>
               <w:rPr>
+                <w:rFonts w:asciiTheme="majorBidi" w:hAnsiTheme="majorBidi" w:cstheme="majorBidi"/>
                 <w:sz w:val="24"/>
                 <w:szCs w:val="24"/>
               </w:rPr>
@@ -1293,12 +1419,14 @@
           <w:p>
             <w:pPr>
               <w:rPr>
+                <w:rFonts w:asciiTheme="majorBidi" w:hAnsiTheme="majorBidi" w:cstheme="majorBidi"/>
                 <w:sz w:val="24"/>
                 <w:szCs w:val="24"/>
               </w:rPr>
             </w:pPr>
             <w:r>
               <w:rPr>
+                <w:rFonts w:asciiTheme="majorBidi" w:hAnsiTheme="majorBidi" w:cstheme="majorBidi"/>
                 <w:sz w:val="24"/>
                 <w:szCs w:val="24"/>
               </w:rPr>
@@ -1314,12 +1442,14 @@
             <w:pPr>
               <w:jc w:val="center"/>
               <w:rPr>
+                <w:rFonts w:asciiTheme="majorBidi" w:hAnsiTheme="majorBidi" w:cstheme="majorBidi"/>
                 <w:sz w:val="24"/>
                 <w:szCs w:val="24"/>
               </w:rPr>
             </w:pPr>
             <w:r>
               <w:rPr>
+                <w:rFonts w:asciiTheme="majorBidi" w:hAnsiTheme="majorBidi" w:cstheme="majorBidi"/>
                 <w:sz w:val="24"/>
                 <w:szCs w:val="24"/>
               </w:rPr>
@@ -1334,6 +1464,7 @@
           <w:p>
             <w:pPr>
               <w:rPr>
+                <w:rFonts w:asciiTheme="majorBidi" w:hAnsiTheme="majorBidi" w:cstheme="majorBidi"/>
                 <w:sz w:val="24"/>
                 <w:szCs w:val="24"/>
               </w:rPr>
@@ -1347,6 +1478,7 @@
           <w:p>
             <w:pPr>
               <w:rPr>
+                <w:rFonts w:asciiTheme="majorBidi" w:hAnsiTheme="majorBidi" w:cstheme="majorBidi"/>
                 <w:sz w:val="24"/>
                 <w:szCs w:val="24"/>
               </w:rPr>
@@ -1358,6 +1490,7 @@
     <w:p>
       <w:pPr>
         <w:rPr>
+          <w:rFonts w:asciiTheme="majorBidi" w:hAnsiTheme="majorBidi" w:cstheme="majorBidi"/>
           <w:sz w:val="24"/>
           <w:szCs w:val="24"/>
         </w:rPr>
@@ -1366,19 +1499,23 @@
     <w:p>
       <w:pPr>
         <w:rPr>
+          <w:rFonts w:asciiTheme="majorBidi" w:hAnsiTheme="majorBidi" w:cstheme="majorBidi"/>
           <w:sz w:val="24"/>
           <w:szCs w:val="24"/>
         </w:rPr>
       </w:pPr>
       <w:r>
         <w:rPr>
-          <w:sz w:val="24"/>
-          <w:szCs w:val="24"/>
-        </w:rPr>
+          <w:rFonts w:asciiTheme="majorBidi" w:hAnsiTheme="majorBidi" w:cstheme="majorBidi"/>
+          <w:sz w:val="24"/>
+          <w:szCs w:val="24"/>
+        </w:rPr>
+        <w:lastRenderedPageBreak/>
         <w:t xml:space="preserve">Refer to </w:t>
       </w:r>
       <w:r>
         <w:rPr>
+          <w:rFonts w:asciiTheme="majorBidi" w:hAnsiTheme="majorBidi" w:cstheme="majorBidi"/>
           <w:sz w:val="24"/>
           <w:szCs w:val="24"/>
         </w:rPr>
@@ -1386,6 +1523,7 @@
       </w:r>
       <w:r>
         <w:rPr>
+          <w:rFonts w:asciiTheme="majorBidi" w:hAnsiTheme="majorBidi" w:cstheme="majorBidi"/>
           <w:sz w:val="24"/>
           <w:szCs w:val="24"/>
         </w:rPr>
@@ -1399,6 +1537,7 @@
           <w:between w:val="single" w:sz="6" w:space="1" w:color="auto"/>
         </w:pBdr>
         <w:rPr>
+          <w:rFonts w:asciiTheme="majorBidi" w:hAnsiTheme="majorBidi" w:cstheme="majorBidi"/>
           <w:sz w:val="24"/>
           <w:szCs w:val="24"/>
         </w:rPr>
@@ -1406,6 +1545,7 @@
       <w:sdt>
         <w:sdtPr>
           <w:rPr>
+            <w:rFonts w:asciiTheme="majorBidi" w:hAnsiTheme="majorBidi" w:cstheme="majorBidi"/>
             <w:color w:val="0B769F" w:themeColor="accent4" w:themeShade="BF"/>
             <w:sz w:val="24"/>
             <w:szCs w:val="24"/>
@@ -1417,11 +1557,10 @@
             <w14:uncheckedState w14:val="2610" w14:font="MS Gothic"/>
           </w14:checkbox>
         </w:sdtPr>
-        <w:sdtEndPr/>
         <w:sdtContent>
           <w:r>
             <w:rPr>
-              <w:rFonts w:ascii="MS Gothic" w:eastAsia="MS Gothic" w:hAnsi="MS Gothic" w:hint="eastAsia"/>
+              <w:rFonts w:ascii="Segoe UI Symbol" w:eastAsia="MS Gothic" w:hAnsi="Segoe UI Symbol" w:cs="Segoe UI Symbol"/>
               <w:color w:val="0B769F" w:themeColor="accent4" w:themeShade="BF"/>
               <w:sz w:val="24"/>
               <w:szCs w:val="24"/>
@@ -1432,22 +1571,16 @@
       </w:sdt>
       <w:r>
         <w:rPr>
-          <w:color w:val="0B769F" w:themeColor="accent4" w:themeShade="BF"/>
-          <w:sz w:val="24"/>
-          <w:szCs w:val="24"/>
-        </w:rPr>
-        <w:t xml:space="preserve"> </w:t>
-      </w:r>
-      <w:r>
-        <w:rPr>
-          <w:color w:val="0B769F" w:themeColor="accent4" w:themeShade="BF"/>
-          <w:sz w:val="24"/>
-          <w:szCs w:val="24"/>
-        </w:rPr>
-        <w:t>Structured English</w:t>
-      </w:r>
-      <w:r>
-        <w:rPr>
+          <w:rFonts w:asciiTheme="majorBidi" w:hAnsiTheme="majorBidi" w:cstheme="majorBidi"/>
+          <w:color w:val="0B769F" w:themeColor="accent4" w:themeShade="BF"/>
+          <w:sz w:val="24"/>
+          <w:szCs w:val="24"/>
+        </w:rPr>
+        <w:t xml:space="preserve"> Structured English</w:t>
+      </w:r>
+      <w:r>
+        <w:rPr>
+          <w:rFonts w:asciiTheme="majorBidi" w:hAnsiTheme="majorBidi" w:cstheme="majorBidi"/>
           <w:color w:val="0B769F" w:themeColor="accent4" w:themeShade="BF"/>
           <w:sz w:val="24"/>
           <w:szCs w:val="24"/>
@@ -1456,6 +1589,7 @@
       </w:r>
       <w:r>
         <w:rPr>
+          <w:rFonts w:asciiTheme="majorBidi" w:hAnsiTheme="majorBidi" w:cstheme="majorBidi"/>
           <w:color w:val="0B769F" w:themeColor="accent4" w:themeShade="BF"/>
           <w:sz w:val="24"/>
           <w:szCs w:val="24"/>
@@ -1464,6 +1598,7 @@
       </w:r>
       <w:r>
         <w:rPr>
+          <w:rFonts w:asciiTheme="majorBidi" w:hAnsiTheme="majorBidi" w:cstheme="majorBidi"/>
           <w:color w:val="0B769F" w:themeColor="accent4" w:themeShade="BF"/>
           <w:sz w:val="24"/>
           <w:szCs w:val="24"/>
@@ -1473,6 +1608,7 @@
       <w:sdt>
         <w:sdtPr>
           <w:rPr>
+            <w:rFonts w:asciiTheme="majorBidi" w:hAnsiTheme="majorBidi" w:cstheme="majorBidi"/>
             <w:color w:val="0B769F" w:themeColor="accent4" w:themeShade="BF"/>
             <w:sz w:val="24"/>
             <w:szCs w:val="24"/>
@@ -1484,11 +1620,10 @@
             <w14:uncheckedState w14:val="2610" w14:font="MS Gothic"/>
           </w14:checkbox>
         </w:sdtPr>
-        <w:sdtEndPr/>
         <w:sdtContent>
           <w:r>
             <w:rPr>
-              <w:rFonts w:ascii="MS Gothic" w:eastAsia="MS Gothic" w:hAnsi="MS Gothic" w:hint="eastAsia"/>
+              <w:rFonts w:ascii="Segoe UI Symbol" w:eastAsia="MS Gothic" w:hAnsi="Segoe UI Symbol" w:cs="Segoe UI Symbol"/>
               <w:color w:val="0B769F" w:themeColor="accent4" w:themeShade="BF"/>
               <w:sz w:val="24"/>
               <w:szCs w:val="24"/>
@@ -1499,22 +1634,16 @@
       </w:sdt>
       <w:r>
         <w:rPr>
-          <w:color w:val="0B769F" w:themeColor="accent4" w:themeShade="BF"/>
-          <w:sz w:val="24"/>
-          <w:szCs w:val="24"/>
-        </w:rPr>
-        <w:t xml:space="preserve"> </w:t>
-      </w:r>
-      <w:r>
-        <w:rPr>
-          <w:color w:val="0B769F" w:themeColor="accent4" w:themeShade="BF"/>
-          <w:sz w:val="24"/>
-          <w:szCs w:val="24"/>
-        </w:rPr>
-        <w:t>Decision Table</w:t>
-      </w:r>
-      <w:r>
-        <w:rPr>
+          <w:rFonts w:asciiTheme="majorBidi" w:hAnsiTheme="majorBidi" w:cstheme="majorBidi"/>
+          <w:color w:val="0B769F" w:themeColor="accent4" w:themeShade="BF"/>
+          <w:sz w:val="24"/>
+          <w:szCs w:val="24"/>
+        </w:rPr>
+        <w:t xml:space="preserve"> Decision Table</w:t>
+      </w:r>
+      <w:r>
+        <w:rPr>
+          <w:rFonts w:asciiTheme="majorBidi" w:hAnsiTheme="majorBidi" w:cstheme="majorBidi"/>
           <w:color w:val="0B769F" w:themeColor="accent4" w:themeShade="BF"/>
           <w:sz w:val="24"/>
           <w:szCs w:val="24"/>
@@ -1523,6 +1652,7 @@
       </w:r>
       <w:r>
         <w:rPr>
+          <w:rFonts w:asciiTheme="majorBidi" w:hAnsiTheme="majorBidi" w:cstheme="majorBidi"/>
           <w:color w:val="0B769F" w:themeColor="accent4" w:themeShade="BF"/>
           <w:sz w:val="24"/>
           <w:szCs w:val="24"/>
@@ -1531,6 +1661,7 @@
       </w:r>
       <w:r>
         <w:rPr>
+          <w:rFonts w:asciiTheme="majorBidi" w:hAnsiTheme="majorBidi" w:cstheme="majorBidi"/>
           <w:color w:val="0B769F" w:themeColor="accent4" w:themeShade="BF"/>
           <w:sz w:val="24"/>
           <w:szCs w:val="24"/>
@@ -1540,6 +1671,7 @@
       <w:sdt>
         <w:sdtPr>
           <w:rPr>
+            <w:rFonts w:asciiTheme="majorBidi" w:hAnsiTheme="majorBidi" w:cstheme="majorBidi"/>
             <w:color w:val="0B769F" w:themeColor="accent4" w:themeShade="BF"/>
             <w:sz w:val="24"/>
             <w:szCs w:val="24"/>
@@ -1551,11 +1683,10 @@
             <w14:uncheckedState w14:val="2610" w14:font="MS Gothic"/>
           </w14:checkbox>
         </w:sdtPr>
-        <w:sdtEndPr/>
         <w:sdtContent>
           <w:r>
             <w:rPr>
-              <w:rFonts w:ascii="MS Gothic" w:eastAsia="MS Gothic" w:hAnsi="MS Gothic" w:hint="eastAsia"/>
+              <w:rFonts w:ascii="Segoe UI Symbol" w:eastAsia="MS Gothic" w:hAnsi="Segoe UI Symbol" w:cs="Segoe UI Symbol"/>
               <w:color w:val="0B769F" w:themeColor="accent4" w:themeShade="BF"/>
               <w:sz w:val="24"/>
               <w:szCs w:val="24"/>
@@ -1566,30 +1697,25 @@
       </w:sdt>
       <w:r>
         <w:rPr>
-          <w:color w:val="0B769F" w:themeColor="accent4" w:themeShade="BF"/>
-          <w:sz w:val="24"/>
-          <w:szCs w:val="24"/>
-        </w:rPr>
-        <w:t xml:space="preserve"> </w:t>
-      </w:r>
-      <w:r>
-        <w:rPr>
-          <w:color w:val="0B769F" w:themeColor="accent4" w:themeShade="BF"/>
-          <w:sz w:val="24"/>
-          <w:szCs w:val="24"/>
-        </w:rPr>
-        <w:t>Decision Tree</w:t>
+          <w:rFonts w:asciiTheme="majorBidi" w:hAnsiTheme="majorBidi" w:cstheme="majorBidi"/>
+          <w:color w:val="0B769F" w:themeColor="accent4" w:themeShade="BF"/>
+          <w:sz w:val="24"/>
+          <w:szCs w:val="24"/>
+        </w:rPr>
+        <w:t xml:space="preserve"> Decision Tree</w:t>
       </w:r>
     </w:p>
     <w:p>
       <w:pPr>
         <w:rPr>
+          <w:rFonts w:asciiTheme="majorBidi" w:hAnsiTheme="majorBidi" w:cstheme="majorBidi"/>
           <w:sz w:val="24"/>
           <w:szCs w:val="24"/>
         </w:rPr>
       </w:pPr>
       <w:r>
         <w:rPr>
+          <w:rFonts w:asciiTheme="majorBidi" w:hAnsiTheme="majorBidi" w:cstheme="majorBidi"/>
           <w:sz w:val="24"/>
           <w:szCs w:val="24"/>
         </w:rPr>
@@ -1597,6 +1723,7 @@
       </w:r>
       <w:r>
         <w:rPr>
+          <w:rFonts w:asciiTheme="majorBidi" w:hAnsiTheme="majorBidi" w:cstheme="majorBidi"/>
           <w:sz w:val="24"/>
           <w:szCs w:val="24"/>
         </w:rPr>
@@ -1604,6 +1731,7 @@
       </w:r>
       <w:r>
         <w:rPr>
+          <w:rFonts w:asciiTheme="majorBidi" w:hAnsiTheme="majorBidi" w:cstheme="majorBidi"/>
           <w:sz w:val="24"/>
           <w:szCs w:val="24"/>
         </w:rPr>
@@ -1613,12 +1741,14 @@
     <w:p>
       <w:pPr>
         <w:rPr>
+          <w:rFonts w:asciiTheme="majorBidi" w:hAnsiTheme="majorBidi" w:cstheme="majorBidi"/>
           <w:sz w:val="24"/>
           <w:szCs w:val="24"/>
         </w:rPr>
       </w:pPr>
       <w:r>
         <w:rPr>
+          <w:rFonts w:asciiTheme="majorBidi" w:hAnsiTheme="majorBidi" w:cstheme="majorBidi"/>
           <w:color w:val="0B769F" w:themeColor="accent4" w:themeShade="BF"/>
           <w:sz w:val="24"/>
           <w:szCs w:val="24"/>
@@ -1627,6 +1757,7 @@
       </w:r>
       <w:r>
         <w:rPr>
+          <w:rFonts w:asciiTheme="majorBidi" w:hAnsiTheme="majorBidi" w:cstheme="majorBidi"/>
           <w:color w:val="0B769F" w:themeColor="accent4" w:themeShade="BF"/>
           <w:sz w:val="24"/>
           <w:szCs w:val="24"/>
@@ -1635,14 +1766,54 @@
       </w:r>
       <w:r>
         <w:rPr>
-          <w:color w:val="0B769F" w:themeColor="accent4" w:themeShade="BF"/>
-          <w:sz w:val="24"/>
-          <w:szCs w:val="24"/>
-        </w:rPr>
-        <w:t xml:space="preserve"> to make a reservation for unavailable facility he has to wait, but he’ll not be informed </w:t>
-      </w:r>
-      <w:r>
-        <w:rPr>
+          <w:rFonts w:asciiTheme="majorBidi" w:hAnsiTheme="majorBidi" w:cstheme="majorBidi"/>
+          <w:color w:val="0B769F" w:themeColor="accent4" w:themeShade="BF"/>
+          <w:sz w:val="24"/>
+          <w:szCs w:val="24"/>
+        </w:rPr>
+        <w:t xml:space="preserve"> to make a reservation for </w:t>
+      </w:r>
+      <w:r>
+        <w:rPr>
+          <w:rFonts w:asciiTheme="majorBidi" w:hAnsiTheme="majorBidi" w:cstheme="majorBidi"/>
+          <w:color w:val="0B769F" w:themeColor="accent4" w:themeShade="BF"/>
+          <w:sz w:val="24"/>
+          <w:szCs w:val="24"/>
+        </w:rPr>
+        <w:t>an unavailable</w:t>
+      </w:r>
+      <w:r>
+        <w:rPr>
+          <w:rFonts w:asciiTheme="majorBidi" w:hAnsiTheme="majorBidi" w:cstheme="majorBidi"/>
+          <w:color w:val="0B769F" w:themeColor="accent4" w:themeShade="BF"/>
+          <w:sz w:val="24"/>
+          <w:szCs w:val="24"/>
+        </w:rPr>
+        <w:t xml:space="preserve"> facility he </w:t>
+      </w:r>
+      <w:proofErr w:type="gramStart"/>
+      <w:r>
+        <w:rPr>
+          <w:rFonts w:asciiTheme="majorBidi" w:hAnsiTheme="majorBidi" w:cstheme="majorBidi"/>
+          <w:color w:val="0B769F" w:themeColor="accent4" w:themeShade="BF"/>
+          <w:sz w:val="24"/>
+          <w:szCs w:val="24"/>
+        </w:rPr>
+        <w:t>has to</w:t>
+      </w:r>
+      <w:proofErr w:type="gramEnd"/>
+      <w:r>
+        <w:rPr>
+          <w:rFonts w:asciiTheme="majorBidi" w:hAnsiTheme="majorBidi" w:cstheme="majorBidi"/>
+          <w:color w:val="0B769F" w:themeColor="accent4" w:themeShade="BF"/>
+          <w:sz w:val="24"/>
+          <w:szCs w:val="24"/>
+        </w:rPr>
+        <w:t xml:space="preserve"> wait, but he’ll not be informed </w:t>
+      </w:r>
+      <w:r>
+        <w:rPr>
+          <w:rFonts w:asciiTheme="majorBidi" w:hAnsiTheme="majorBidi" w:cstheme="majorBidi"/>
           <w:color w:val="0B769F" w:themeColor="accent4" w:themeShade="BF"/>
           <w:sz w:val="24"/>
           <w:szCs w:val="24"/>
@@ -1673,7 +1844,7 @@
 </file>
 
 <file path=word/endnotes.xml><?xml version="1.0" encoding="utf-8"?>
-<w:endnotes xmlns:wpc="http://schemas.microsoft.com/office/word/2010/wordprocessingCanvas" xmlns:cx="http://schemas.microsoft.com/office/drawing/2014/chartex" xmlns:cx1="http://schemas.microsoft.com/office/drawing/2015/9/8/chartex" xmlns:cx2="http://schemas.microsoft.com/office/drawing/2015/10/21/chartex" xmlns:cx3="http://schemas.microsoft.com/office/drawing/2016/5/9/chartex" xmlns:cx4="http://schemas.microsoft.com/office/drawing/2016/5/10/chartex" xmlns:cx5="http://schemas.microsoft.com/office/drawing/2016/5/11/chartex" xmlns:cx6="http://schemas.microsoft.com/office/drawing/2016/5/12/chartex" xmlns:cx7="http://schemas.microsoft.com/office/drawing/2016/5/13/chartex" xmlns:cx8="http://schemas.microsoft.com/office/drawing/2016/5/14/chartex" xmlns:mc="http://schemas.openxmlformats.org/markup-compatibility/2006" xmlns:aink="http://schemas.microsoft.com/office/drawing/2016/ink" xmlns:am3d="http://schemas.microsoft.com/office/drawing/2017/model3d" xmlns:o="urn:schemas-microsoft-com:office:office" xmlns:r="http://schemas.openxmlformats.org/officeDocument/2006/relationships" xmlns:m="http://schemas.openxmlformats.org/officeDocument/2006/math" xmlns:v="urn:schemas-microsoft-com:vml" xmlns:wp14="http://schemas.microsoft.com/office/word/2010/wordprocessingDrawing" xmlns:wp="http://schemas.openxmlformats.org/drawingml/2006/wordprocessingDrawing" xmlns:w10="urn:schemas-microsoft-com:office:word" xmlns:w="http://schemas.openxmlformats.org/wordprocessingml/2006/main" xmlns:w14="http://schemas.microsoft.com/office/word/2010/wordml" xmlns:w15="http://schemas.microsoft.com/office/word/2012/wordml" xmlns:w16cex="http://schemas.microsoft.com/office/word/2018/wordml/cex" xmlns:w16cid="http://schemas.microsoft.com/office/word/2016/wordml/cid" xmlns:w16="http://schemas.microsoft.com/office/word/2018/wordml" xmlns:w16sdtdh="http://schemas.microsoft.com/office/word/2020/wordml/sdtdatahash" xmlns:w16se="http://schemas.microsoft.com/office/word/2015/wordml/symex" xmlns:wpg="http://schemas.microsoft.com/office/word/2010/wordprocessingGroup" xmlns:wpi="http://schemas.microsoft.com/office/word/2010/wordprocessingInk" xmlns:wne="http://schemas.microsoft.com/office/word/2006/wordml" xmlns:wps="http://schemas.microsoft.com/office/word/2010/wordprocessingShape" mc:Ignorable="w14 w15 w16se w16cid w16 w16cex w16sdtdh wp14">
+<w:endnotes xmlns:wpc="http://schemas.microsoft.com/office/word/2010/wordprocessingCanvas" xmlns:cx="http://schemas.microsoft.com/office/drawing/2014/chartex" xmlns:cx1="http://schemas.microsoft.com/office/drawing/2015/9/8/chartex" xmlns:cx2="http://schemas.microsoft.com/office/drawing/2015/10/21/chartex" xmlns:cx3="http://schemas.microsoft.com/office/drawing/2016/5/9/chartex" xmlns:cx4="http://schemas.microsoft.com/office/drawing/2016/5/10/chartex" xmlns:cx5="http://schemas.microsoft.com/office/drawing/2016/5/11/chartex" xmlns:cx6="http://schemas.microsoft.com/office/drawing/2016/5/12/chartex" xmlns:cx7="http://schemas.microsoft.com/office/drawing/2016/5/13/chartex" xmlns:cx8="http://schemas.microsoft.com/office/drawing/2016/5/14/chartex" xmlns:mc="http://schemas.openxmlformats.org/markup-compatibility/2006" xmlns:aink="http://schemas.microsoft.com/office/drawing/2016/ink" xmlns:am3d="http://schemas.microsoft.com/office/drawing/2017/model3d" xmlns:o="urn:schemas-microsoft-com:office:office" xmlns:oel="http://schemas.microsoft.com/office/2019/extlst" xmlns:r="http://schemas.openxmlformats.org/officeDocument/2006/relationships" xmlns:m="http://schemas.openxmlformats.org/officeDocument/2006/math" xmlns:v="urn:schemas-microsoft-com:vml" xmlns:wp14="http://schemas.microsoft.com/office/word/2010/wordprocessingDrawing" xmlns:wp="http://schemas.openxmlformats.org/drawingml/2006/wordprocessingDrawing" xmlns:w10="urn:schemas-microsoft-com:office:word" xmlns:w="http://schemas.openxmlformats.org/wordprocessingml/2006/main" xmlns:w14="http://schemas.microsoft.com/office/word/2010/wordml" xmlns:w15="http://schemas.microsoft.com/office/word/2012/wordml" xmlns:w16cex="http://schemas.microsoft.com/office/word/2018/wordml/cex" xmlns:w16cid="http://schemas.microsoft.com/office/word/2016/wordml/cid" xmlns:w16="http://schemas.microsoft.com/office/word/2018/wordml" xmlns:w16du="http://schemas.microsoft.com/office/word/2023/wordml/word16du" xmlns:w16sdtdh="http://schemas.microsoft.com/office/word/2020/wordml/sdtdatahash" xmlns:w16se="http://schemas.microsoft.com/office/word/2015/wordml/symex" xmlns:wpg="http://schemas.microsoft.com/office/word/2010/wordprocessingGroup" xmlns:wpi="http://schemas.microsoft.com/office/word/2010/wordprocessingInk" xmlns:wne="http://schemas.microsoft.com/office/word/2006/wordml" xmlns:wps="http://schemas.microsoft.com/office/word/2010/wordprocessingShape" mc:Ignorable="w14 w15 w16se w16cid w16 w16cex w16sdtdh w16du wp14">
   <w:endnote w:type="separator" w:id="-1">
     <w:p>
       <w:pPr>
@@ -1698,7 +1869,7 @@
 </file>
 
 <file path=word/footer1.xml><?xml version="1.0" encoding="utf-8"?>
-<w:ftr xmlns:wpc="http://schemas.microsoft.com/office/word/2010/wordprocessingCanvas" xmlns:cx="http://schemas.microsoft.com/office/drawing/2014/chartex" xmlns:cx1="http://schemas.microsoft.com/office/drawing/2015/9/8/chartex" xmlns:cx2="http://schemas.microsoft.com/office/drawing/2015/10/21/chartex" xmlns:cx3="http://schemas.microsoft.com/office/drawing/2016/5/9/chartex" xmlns:cx4="http://schemas.microsoft.com/office/drawing/2016/5/10/chartex" xmlns:cx5="http://schemas.microsoft.com/office/drawing/2016/5/11/chartex" xmlns:cx6="http://schemas.microsoft.com/office/drawing/2016/5/12/chartex" xmlns:cx7="http://schemas.microsoft.com/office/drawing/2016/5/13/chartex" xmlns:cx8="http://schemas.microsoft.com/office/drawing/2016/5/14/chartex" xmlns:mc="http://schemas.openxmlformats.org/markup-compatibility/2006" xmlns:aink="http://schemas.microsoft.com/office/drawing/2016/ink" xmlns:am3d="http://schemas.microsoft.com/office/drawing/2017/model3d" xmlns:o="urn:schemas-microsoft-com:office:office" xmlns:r="http://schemas.openxmlformats.org/officeDocument/2006/relationships" xmlns:m="http://schemas.openxmlformats.org/officeDocument/2006/math" xmlns:v="urn:schemas-microsoft-com:vml" xmlns:wp14="http://schemas.microsoft.com/office/word/2010/wordprocessingDrawing" xmlns:wp="http://schemas.openxmlformats.org/drawingml/2006/wordprocessingDrawing" xmlns:w10="urn:schemas-microsoft-com:office:word" xmlns:w="http://schemas.openxmlformats.org/wordprocessingml/2006/main" xmlns:w14="http://schemas.microsoft.com/office/word/2010/wordml" xmlns:w15="http://schemas.microsoft.com/office/word/2012/wordml" xmlns:w16cex="http://schemas.microsoft.com/office/word/2018/wordml/cex" xmlns:w16cid="http://schemas.microsoft.com/office/word/2016/wordml/cid" xmlns:w16="http://schemas.microsoft.com/office/word/2018/wordml" xmlns:w16sdtdh="http://schemas.microsoft.com/office/word/2020/wordml/sdtdatahash" xmlns:w16se="http://schemas.microsoft.com/office/word/2015/wordml/symex" xmlns:wpg="http://schemas.microsoft.com/office/word/2010/wordprocessingGroup" xmlns:wpi="http://schemas.microsoft.com/office/word/2010/wordprocessingInk" xmlns:wne="http://schemas.microsoft.com/office/word/2006/wordml" xmlns:wps="http://schemas.microsoft.com/office/word/2010/wordprocessingShape" mc:Ignorable="w14 w15 w16se w16cid w16 w16cex w16sdtdh wp14">
+<w:ftr xmlns:wpc="http://schemas.microsoft.com/office/word/2010/wordprocessingCanvas" xmlns:cx="http://schemas.microsoft.com/office/drawing/2014/chartex" xmlns:cx1="http://schemas.microsoft.com/office/drawing/2015/9/8/chartex" xmlns:cx2="http://schemas.microsoft.com/office/drawing/2015/10/21/chartex" xmlns:cx3="http://schemas.microsoft.com/office/drawing/2016/5/9/chartex" xmlns:cx4="http://schemas.microsoft.com/office/drawing/2016/5/10/chartex" xmlns:cx5="http://schemas.microsoft.com/office/drawing/2016/5/11/chartex" xmlns:cx6="http://schemas.microsoft.com/office/drawing/2016/5/12/chartex" xmlns:cx7="http://schemas.microsoft.com/office/drawing/2016/5/13/chartex" xmlns:cx8="http://schemas.microsoft.com/office/drawing/2016/5/14/chartex" xmlns:mc="http://schemas.openxmlformats.org/markup-compatibility/2006" xmlns:aink="http://schemas.microsoft.com/office/drawing/2016/ink" xmlns:am3d="http://schemas.microsoft.com/office/drawing/2017/model3d" xmlns:o="urn:schemas-microsoft-com:office:office" xmlns:oel="http://schemas.microsoft.com/office/2019/extlst" xmlns:r="http://schemas.openxmlformats.org/officeDocument/2006/relationships" xmlns:m="http://schemas.openxmlformats.org/officeDocument/2006/math" xmlns:v="urn:schemas-microsoft-com:vml" xmlns:wp14="http://schemas.microsoft.com/office/word/2010/wordprocessingDrawing" xmlns:wp="http://schemas.openxmlformats.org/drawingml/2006/wordprocessingDrawing" xmlns:w10="urn:schemas-microsoft-com:office:word" xmlns:w="http://schemas.openxmlformats.org/wordprocessingml/2006/main" xmlns:w14="http://schemas.microsoft.com/office/word/2010/wordml" xmlns:w15="http://schemas.microsoft.com/office/word/2012/wordml" xmlns:w16cex="http://schemas.microsoft.com/office/word/2018/wordml/cex" xmlns:w16cid="http://schemas.microsoft.com/office/word/2016/wordml/cid" xmlns:w16="http://schemas.microsoft.com/office/word/2018/wordml" xmlns:w16du="http://schemas.microsoft.com/office/word/2023/wordml/word16du" xmlns:w16sdtdh="http://schemas.microsoft.com/office/word/2020/wordml/sdtdatahash" xmlns:w16se="http://schemas.microsoft.com/office/word/2015/wordml/symex" xmlns:wpg="http://schemas.microsoft.com/office/word/2010/wordprocessingGroup" xmlns:wpi="http://schemas.microsoft.com/office/word/2010/wordprocessingInk" xmlns:wne="http://schemas.microsoft.com/office/word/2006/wordml" xmlns:wps="http://schemas.microsoft.com/office/word/2010/wordprocessingShape" mc:Ignorable="w14 w15 w16se w16cid w16 w16cex w16sdtdh w16du wp14">
   <w:p>
     <w:pPr>
       <w:pStyle w:val="Footer"/>
@@ -1708,7 +1879,7 @@
 </file>
 
 <file path=word/footer2.xml><?xml version="1.0" encoding="utf-8"?>
-<w:ftr xmlns:wpc="http://schemas.microsoft.com/office/word/2010/wordprocessingCanvas" xmlns:cx="http://schemas.microsoft.com/office/drawing/2014/chartex" xmlns:cx1="http://schemas.microsoft.com/office/drawing/2015/9/8/chartex" xmlns:cx2="http://schemas.microsoft.com/office/drawing/2015/10/21/chartex" xmlns:cx3="http://schemas.microsoft.com/office/drawing/2016/5/9/chartex" xmlns:cx4="http://schemas.microsoft.com/office/drawing/2016/5/10/chartex" xmlns:cx5="http://schemas.microsoft.com/office/drawing/2016/5/11/chartex" xmlns:cx6="http://schemas.microsoft.com/office/drawing/2016/5/12/chartex" xmlns:cx7="http://schemas.microsoft.com/office/drawing/2016/5/13/chartex" xmlns:cx8="http://schemas.microsoft.com/office/drawing/2016/5/14/chartex" xmlns:mc="http://schemas.openxmlformats.org/markup-compatibility/2006" xmlns:aink="http://schemas.microsoft.com/office/drawing/2016/ink" xmlns:am3d="http://schemas.microsoft.com/office/drawing/2017/model3d" xmlns:o="urn:schemas-microsoft-com:office:office" xmlns:r="http://schemas.openxmlformats.org/officeDocument/2006/relationships" xmlns:m="http://schemas.openxmlformats.org/officeDocument/2006/math" xmlns:v="urn:schemas-microsoft-com:vml" xmlns:wp14="http://schemas.microsoft.com/office/word/2010/wordprocessingDrawing" xmlns:wp="http://schemas.openxmlformats.org/drawingml/2006/wordprocessingDrawing" xmlns:w10="urn:schemas-microsoft-com:office:word" xmlns:w="http://schemas.openxmlformats.org/wordprocessingml/2006/main" xmlns:w14="http://schemas.microsoft.com/office/word/2010/wordml" xmlns:w15="http://schemas.microsoft.com/office/word/2012/wordml" xmlns:w16cex="http://schemas.microsoft.com/office/word/2018/wordml/cex" xmlns:w16cid="http://schemas.microsoft.com/office/word/2016/wordml/cid" xmlns:w16="http://schemas.microsoft.com/office/word/2018/wordml" xmlns:w16sdtdh="http://schemas.microsoft.com/office/word/2020/wordml/sdtdatahash" xmlns:w16se="http://schemas.microsoft.com/office/word/2015/wordml/symex" xmlns:wpg="http://schemas.microsoft.com/office/word/2010/wordprocessingGroup" xmlns:wpi="http://schemas.microsoft.com/office/word/2010/wordprocessingInk" xmlns:wne="http://schemas.microsoft.com/office/word/2006/wordml" xmlns:wps="http://schemas.microsoft.com/office/word/2010/wordprocessingShape" mc:Ignorable="w14 w15 w16se w16cid w16 w16cex w16sdtdh wp14">
+<w:ftr xmlns:wpc="http://schemas.microsoft.com/office/word/2010/wordprocessingCanvas" xmlns:cx="http://schemas.microsoft.com/office/drawing/2014/chartex" xmlns:cx1="http://schemas.microsoft.com/office/drawing/2015/9/8/chartex" xmlns:cx2="http://schemas.microsoft.com/office/drawing/2015/10/21/chartex" xmlns:cx3="http://schemas.microsoft.com/office/drawing/2016/5/9/chartex" xmlns:cx4="http://schemas.microsoft.com/office/drawing/2016/5/10/chartex" xmlns:cx5="http://schemas.microsoft.com/office/drawing/2016/5/11/chartex" xmlns:cx6="http://schemas.microsoft.com/office/drawing/2016/5/12/chartex" xmlns:cx7="http://schemas.microsoft.com/office/drawing/2016/5/13/chartex" xmlns:cx8="http://schemas.microsoft.com/office/drawing/2016/5/14/chartex" xmlns:mc="http://schemas.openxmlformats.org/markup-compatibility/2006" xmlns:aink="http://schemas.microsoft.com/office/drawing/2016/ink" xmlns:am3d="http://schemas.microsoft.com/office/drawing/2017/model3d" xmlns:o="urn:schemas-microsoft-com:office:office" xmlns:oel="http://schemas.microsoft.com/office/2019/extlst" xmlns:r="http://schemas.openxmlformats.org/officeDocument/2006/relationships" xmlns:m="http://schemas.openxmlformats.org/officeDocument/2006/math" xmlns:v="urn:schemas-microsoft-com:vml" xmlns:wp14="http://schemas.microsoft.com/office/word/2010/wordprocessingDrawing" xmlns:wp="http://schemas.openxmlformats.org/drawingml/2006/wordprocessingDrawing" xmlns:w10="urn:schemas-microsoft-com:office:word" xmlns:w="http://schemas.openxmlformats.org/wordprocessingml/2006/main" xmlns:w14="http://schemas.microsoft.com/office/word/2010/wordml" xmlns:w15="http://schemas.microsoft.com/office/word/2012/wordml" xmlns:w16cex="http://schemas.microsoft.com/office/word/2018/wordml/cex" xmlns:w16cid="http://schemas.microsoft.com/office/word/2016/wordml/cid" xmlns:w16="http://schemas.microsoft.com/office/word/2018/wordml" xmlns:w16du="http://schemas.microsoft.com/office/word/2023/wordml/word16du" xmlns:w16sdtdh="http://schemas.microsoft.com/office/word/2020/wordml/sdtdatahash" xmlns:w16se="http://schemas.microsoft.com/office/word/2015/wordml/symex" xmlns:wpg="http://schemas.microsoft.com/office/word/2010/wordprocessingGroup" xmlns:wpi="http://schemas.microsoft.com/office/word/2010/wordprocessingInk" xmlns:wne="http://schemas.microsoft.com/office/word/2006/wordml" xmlns:wps="http://schemas.microsoft.com/office/word/2010/wordprocessingShape" mc:Ignorable="w14 w15 w16se w16cid w16 w16cex w16sdtdh w16du wp14">
   <w:p>
     <w:pPr>
       <w:pStyle w:val="Footer"/>
@@ -1718,7 +1889,7 @@
 </file>
 
 <file path=word/footer3.xml><?xml version="1.0" encoding="utf-8"?>
-<w:ftr xmlns:wpc="http://schemas.microsoft.com/office/word/2010/wordprocessingCanvas" xmlns:cx="http://schemas.microsoft.com/office/drawing/2014/chartex" xmlns:cx1="http://schemas.microsoft.com/office/drawing/2015/9/8/chartex" xmlns:cx2="http://schemas.microsoft.com/office/drawing/2015/10/21/chartex" xmlns:cx3="http://schemas.microsoft.com/office/drawing/2016/5/9/chartex" xmlns:cx4="http://schemas.microsoft.com/office/drawing/2016/5/10/chartex" xmlns:cx5="http://schemas.microsoft.com/office/drawing/2016/5/11/chartex" xmlns:cx6="http://schemas.microsoft.com/office/drawing/2016/5/12/chartex" xmlns:cx7="http://schemas.microsoft.com/office/drawing/2016/5/13/chartex" xmlns:cx8="http://schemas.microsoft.com/office/drawing/2016/5/14/chartex" xmlns:mc="http://schemas.openxmlformats.org/markup-compatibility/2006" xmlns:aink="http://schemas.microsoft.com/office/drawing/2016/ink" xmlns:am3d="http://schemas.microsoft.com/office/drawing/2017/model3d" xmlns:o="urn:schemas-microsoft-com:office:office" xmlns:r="http://schemas.openxmlformats.org/officeDocument/2006/relationships" xmlns:m="http://schemas.openxmlformats.org/officeDocument/2006/math" xmlns:v="urn:schemas-microsoft-com:vml" xmlns:wp14="http://schemas.microsoft.com/office/word/2010/wordprocessingDrawing" xmlns:wp="http://schemas.openxmlformats.org/drawingml/2006/wordprocessingDrawing" xmlns:w10="urn:schemas-microsoft-com:office:word" xmlns:w="http://schemas.openxmlformats.org/wordprocessingml/2006/main" xmlns:w14="http://schemas.microsoft.com/office/word/2010/wordml" xmlns:w15="http://schemas.microsoft.com/office/word/2012/wordml" xmlns:w16cex="http://schemas.microsoft.com/office/word/2018/wordml/cex" xmlns:w16cid="http://schemas.microsoft.com/office/word/2016/wordml/cid" xmlns:w16="http://schemas.microsoft.com/office/word/2018/wordml" xmlns:w16sdtdh="http://schemas.microsoft.com/office/word/2020/wordml/sdtdatahash" xmlns:w16se="http://schemas.microsoft.com/office/word/2015/wordml/symex" xmlns:wpg="http://schemas.microsoft.com/office/word/2010/wordprocessingGroup" xmlns:wpi="http://schemas.microsoft.com/office/word/2010/wordprocessingInk" xmlns:wne="http://schemas.microsoft.com/office/word/2006/wordml" xmlns:wps="http://schemas.microsoft.com/office/word/2010/wordprocessingShape" mc:Ignorable="w14 w15 w16se w16cid w16 w16cex w16sdtdh wp14">
+<w:ftr xmlns:wpc="http://schemas.microsoft.com/office/word/2010/wordprocessingCanvas" xmlns:cx="http://schemas.microsoft.com/office/drawing/2014/chartex" xmlns:cx1="http://schemas.microsoft.com/office/drawing/2015/9/8/chartex" xmlns:cx2="http://schemas.microsoft.com/office/drawing/2015/10/21/chartex" xmlns:cx3="http://schemas.microsoft.com/office/drawing/2016/5/9/chartex" xmlns:cx4="http://schemas.microsoft.com/office/drawing/2016/5/10/chartex" xmlns:cx5="http://schemas.microsoft.com/office/drawing/2016/5/11/chartex" xmlns:cx6="http://schemas.microsoft.com/office/drawing/2016/5/12/chartex" xmlns:cx7="http://schemas.microsoft.com/office/drawing/2016/5/13/chartex" xmlns:cx8="http://schemas.microsoft.com/office/drawing/2016/5/14/chartex" xmlns:mc="http://schemas.openxmlformats.org/markup-compatibility/2006" xmlns:aink="http://schemas.microsoft.com/office/drawing/2016/ink" xmlns:am3d="http://schemas.microsoft.com/office/drawing/2017/model3d" xmlns:o="urn:schemas-microsoft-com:office:office" xmlns:oel="http://schemas.microsoft.com/office/2019/extlst" xmlns:r="http://schemas.openxmlformats.org/officeDocument/2006/relationships" xmlns:m="http://schemas.openxmlformats.org/officeDocument/2006/math" xmlns:v="urn:schemas-microsoft-com:vml" xmlns:wp14="http://schemas.microsoft.com/office/word/2010/wordprocessingDrawing" xmlns:wp="http://schemas.openxmlformats.org/drawingml/2006/wordprocessingDrawing" xmlns:w10="urn:schemas-microsoft-com:office:word" xmlns:w="http://schemas.openxmlformats.org/wordprocessingml/2006/main" xmlns:w14="http://schemas.microsoft.com/office/word/2010/wordml" xmlns:w15="http://schemas.microsoft.com/office/word/2012/wordml" xmlns:w16cex="http://schemas.microsoft.com/office/word/2018/wordml/cex" xmlns:w16cid="http://schemas.microsoft.com/office/word/2016/wordml/cid" xmlns:w16="http://schemas.microsoft.com/office/word/2018/wordml" xmlns:w16du="http://schemas.microsoft.com/office/word/2023/wordml/word16du" xmlns:w16sdtdh="http://schemas.microsoft.com/office/word/2020/wordml/sdtdatahash" xmlns:w16se="http://schemas.microsoft.com/office/word/2015/wordml/symex" xmlns:wpg="http://schemas.microsoft.com/office/word/2010/wordprocessingGroup" xmlns:wpi="http://schemas.microsoft.com/office/word/2010/wordprocessingInk" xmlns:wne="http://schemas.microsoft.com/office/word/2006/wordml" xmlns:wps="http://schemas.microsoft.com/office/word/2010/wordprocessingShape" mc:Ignorable="w14 w15 w16se w16cid w16 w16cex w16sdtdh w16du wp14">
   <w:p>
     <w:pPr>
       <w:pStyle w:val="Footer"/>
@@ -1728,7 +1899,7 @@
 </file>
 
 <file path=word/footnotes.xml><?xml version="1.0" encoding="utf-8"?>
-<w:footnotes xmlns:wpc="http://schemas.microsoft.com/office/word/2010/wordprocessingCanvas" xmlns:cx="http://schemas.microsoft.com/office/drawing/2014/chartex" xmlns:cx1="http://schemas.microsoft.com/office/drawing/2015/9/8/chartex" xmlns:cx2="http://schemas.microsoft.com/office/drawing/2015/10/21/chartex" xmlns:cx3="http://schemas.microsoft.com/office/drawing/2016/5/9/chartex" xmlns:cx4="http://schemas.microsoft.com/office/drawing/2016/5/10/chartex" xmlns:cx5="http://schemas.microsoft.com/office/drawing/2016/5/11/chartex" xmlns:cx6="http://schemas.microsoft.com/office/drawing/2016/5/12/chartex" xmlns:cx7="http://schemas.microsoft.com/office/drawing/2016/5/13/chartex" xmlns:cx8="http://schemas.microsoft.com/office/drawing/2016/5/14/chartex" xmlns:mc="http://schemas.openxmlformats.org/markup-compatibility/2006" xmlns:aink="http://schemas.microsoft.com/office/drawing/2016/ink" xmlns:am3d="http://schemas.microsoft.com/office/drawing/2017/model3d" xmlns:o="urn:schemas-microsoft-com:office:office" xmlns:r="http://schemas.openxmlformats.org/officeDocument/2006/relationships" xmlns:m="http://schemas.openxmlformats.org/officeDocument/2006/math" xmlns:v="urn:schemas-microsoft-com:vml" xmlns:wp14="http://schemas.microsoft.com/office/word/2010/wordprocessingDrawing" xmlns:wp="http://schemas.openxmlformats.org/drawingml/2006/wordprocessingDrawing" xmlns:w10="urn:schemas-microsoft-com:office:word" xmlns:w="http://schemas.openxmlformats.org/wordprocessingml/2006/main" xmlns:w14="http://schemas.microsoft.com/office/word/2010/wordml" xmlns:w15="http://schemas.microsoft.com/office/word/2012/wordml" xmlns:w16cex="http://schemas.microsoft.com/office/word/2018/wordml/cex" xmlns:w16cid="http://schemas.microsoft.com/office/word/2016/wordml/cid" xmlns:w16="http://schemas.microsoft.com/office/word/2018/wordml" xmlns:w16sdtdh="http://schemas.microsoft.com/office/word/2020/wordml/sdtdatahash" xmlns:w16se="http://schemas.microsoft.com/office/word/2015/wordml/symex" xmlns:wpg="http://schemas.microsoft.com/office/word/2010/wordprocessingGroup" xmlns:wpi="http://schemas.microsoft.com/office/word/2010/wordprocessingInk" xmlns:wne="http://schemas.microsoft.com/office/word/2006/wordml" xmlns:wps="http://schemas.microsoft.com/office/word/2010/wordprocessingShape" mc:Ignorable="w14 w15 w16se w16cid w16 w16cex w16sdtdh wp14">
+<w:footnotes xmlns:wpc="http://schemas.microsoft.com/office/word/2010/wordprocessingCanvas" xmlns:cx="http://schemas.microsoft.com/office/drawing/2014/chartex" xmlns:cx1="http://schemas.microsoft.com/office/drawing/2015/9/8/chartex" xmlns:cx2="http://schemas.microsoft.com/office/drawing/2015/10/21/chartex" xmlns:cx3="http://schemas.microsoft.com/office/drawing/2016/5/9/chartex" xmlns:cx4="http://schemas.microsoft.com/office/drawing/2016/5/10/chartex" xmlns:cx5="http://schemas.microsoft.com/office/drawing/2016/5/11/chartex" xmlns:cx6="http://schemas.microsoft.com/office/drawing/2016/5/12/chartex" xmlns:cx7="http://schemas.microsoft.com/office/drawing/2016/5/13/chartex" xmlns:cx8="http://schemas.microsoft.com/office/drawing/2016/5/14/chartex" xmlns:mc="http://schemas.openxmlformats.org/markup-compatibility/2006" xmlns:aink="http://schemas.microsoft.com/office/drawing/2016/ink" xmlns:am3d="http://schemas.microsoft.com/office/drawing/2017/model3d" xmlns:o="urn:schemas-microsoft-com:office:office" xmlns:oel="http://schemas.microsoft.com/office/2019/extlst" xmlns:r="http://schemas.openxmlformats.org/officeDocument/2006/relationships" xmlns:m="http://schemas.openxmlformats.org/officeDocument/2006/math" xmlns:v="urn:schemas-microsoft-com:vml" xmlns:wp14="http://schemas.microsoft.com/office/word/2010/wordprocessingDrawing" xmlns:wp="http://schemas.openxmlformats.org/drawingml/2006/wordprocessingDrawing" xmlns:w10="urn:schemas-microsoft-com:office:word" xmlns:w="http://schemas.openxmlformats.org/wordprocessingml/2006/main" xmlns:w14="http://schemas.microsoft.com/office/word/2010/wordml" xmlns:w15="http://schemas.microsoft.com/office/word/2012/wordml" xmlns:w16cex="http://schemas.microsoft.com/office/word/2018/wordml/cex" xmlns:w16cid="http://schemas.microsoft.com/office/word/2016/wordml/cid" xmlns:w16="http://schemas.microsoft.com/office/word/2018/wordml" xmlns:w16du="http://schemas.microsoft.com/office/word/2023/wordml/word16du" xmlns:w16sdtdh="http://schemas.microsoft.com/office/word/2020/wordml/sdtdatahash" xmlns:w16se="http://schemas.microsoft.com/office/word/2015/wordml/symex" xmlns:wpg="http://schemas.microsoft.com/office/word/2010/wordprocessingGroup" xmlns:wpi="http://schemas.microsoft.com/office/word/2010/wordprocessingInk" xmlns:wne="http://schemas.microsoft.com/office/word/2006/wordml" xmlns:wps="http://schemas.microsoft.com/office/word/2010/wordprocessingShape" mc:Ignorable="w14 w15 w16se w16cid w16 w16cex w16sdtdh w16du wp14">
   <w:footnote w:type="separator" w:id="-1">
     <w:p>
       <w:pPr>
@@ -1753,7 +1924,7 @@
 </file>
 
 <file path=word/header1.xml><?xml version="1.0" encoding="utf-8"?>
-<w:hdr xmlns:wpc="http://schemas.microsoft.com/office/word/2010/wordprocessingCanvas" xmlns:cx="http://schemas.microsoft.com/office/drawing/2014/chartex" xmlns:cx1="http://schemas.microsoft.com/office/drawing/2015/9/8/chartex" xmlns:cx2="http://schemas.microsoft.com/office/drawing/2015/10/21/chartex" xmlns:cx3="http://schemas.microsoft.com/office/drawing/2016/5/9/chartex" xmlns:cx4="http://schemas.microsoft.com/office/drawing/2016/5/10/chartex" xmlns:cx5="http://schemas.microsoft.com/office/drawing/2016/5/11/chartex" xmlns:cx6="http://schemas.microsoft.com/office/drawing/2016/5/12/chartex" xmlns:cx7="http://schemas.microsoft.com/office/drawing/2016/5/13/chartex" xmlns:cx8="http://schemas.microsoft.com/office/drawing/2016/5/14/chartex" xmlns:mc="http://schemas.openxmlformats.org/markup-compatibility/2006" xmlns:aink="http://schemas.microsoft.com/office/drawing/2016/ink" xmlns:am3d="http://schemas.microsoft.com/office/drawing/2017/model3d" xmlns:o="urn:schemas-microsoft-com:office:office" xmlns:r="http://schemas.openxmlformats.org/officeDocument/2006/relationships" xmlns:m="http://schemas.openxmlformats.org/officeDocument/2006/math" xmlns:v="urn:schemas-microsoft-com:vml" xmlns:wp14="http://schemas.microsoft.com/office/word/2010/wordprocessingDrawing" xmlns:wp="http://schemas.openxmlformats.org/drawingml/2006/wordprocessingDrawing" xmlns:w10="urn:schemas-microsoft-com:office:word" xmlns:w="http://schemas.openxmlformats.org/wordprocessingml/2006/main" xmlns:w14="http://schemas.microsoft.com/office/word/2010/wordml" xmlns:w15="http://schemas.microsoft.com/office/word/2012/wordml" xmlns:w16cex="http://schemas.microsoft.com/office/word/2018/wordml/cex" xmlns:w16cid="http://schemas.microsoft.com/office/word/2016/wordml/cid" xmlns:w16="http://schemas.microsoft.com/office/word/2018/wordml" xmlns:w16sdtdh="http://schemas.microsoft.com/office/word/2020/wordml/sdtdatahash" xmlns:w16se="http://schemas.microsoft.com/office/word/2015/wordml/symex" xmlns:wpg="http://schemas.microsoft.com/office/word/2010/wordprocessingGroup" xmlns:wpi="http://schemas.microsoft.com/office/word/2010/wordprocessingInk" xmlns:wne="http://schemas.microsoft.com/office/word/2006/wordml" xmlns:wps="http://schemas.microsoft.com/office/word/2010/wordprocessingShape" mc:Ignorable="w14 w15 w16se w16cid w16 w16cex w16sdtdh wp14">
+<w:hdr xmlns:wpc="http://schemas.microsoft.com/office/word/2010/wordprocessingCanvas" xmlns:cx="http://schemas.microsoft.com/office/drawing/2014/chartex" xmlns:cx1="http://schemas.microsoft.com/office/drawing/2015/9/8/chartex" xmlns:cx2="http://schemas.microsoft.com/office/drawing/2015/10/21/chartex" xmlns:cx3="http://schemas.microsoft.com/office/drawing/2016/5/9/chartex" xmlns:cx4="http://schemas.microsoft.com/office/drawing/2016/5/10/chartex" xmlns:cx5="http://schemas.microsoft.com/office/drawing/2016/5/11/chartex" xmlns:cx6="http://schemas.microsoft.com/office/drawing/2016/5/12/chartex" xmlns:cx7="http://schemas.microsoft.com/office/drawing/2016/5/13/chartex" xmlns:cx8="http://schemas.microsoft.com/office/drawing/2016/5/14/chartex" xmlns:mc="http://schemas.openxmlformats.org/markup-compatibility/2006" xmlns:aink="http://schemas.microsoft.com/office/drawing/2016/ink" xmlns:am3d="http://schemas.microsoft.com/office/drawing/2017/model3d" xmlns:o="urn:schemas-microsoft-com:office:office" xmlns:oel="http://schemas.microsoft.com/office/2019/extlst" xmlns:r="http://schemas.openxmlformats.org/officeDocument/2006/relationships" xmlns:m="http://schemas.openxmlformats.org/officeDocument/2006/math" xmlns:v="urn:schemas-microsoft-com:vml" xmlns:wp14="http://schemas.microsoft.com/office/word/2010/wordprocessingDrawing" xmlns:wp="http://schemas.openxmlformats.org/drawingml/2006/wordprocessingDrawing" xmlns:w10="urn:schemas-microsoft-com:office:word" xmlns:w="http://schemas.openxmlformats.org/wordprocessingml/2006/main" xmlns:w14="http://schemas.microsoft.com/office/word/2010/wordml" xmlns:w15="http://schemas.microsoft.com/office/word/2012/wordml" xmlns:w16cex="http://schemas.microsoft.com/office/word/2018/wordml/cex" xmlns:w16cid="http://schemas.microsoft.com/office/word/2016/wordml/cid" xmlns:w16="http://schemas.microsoft.com/office/word/2018/wordml" xmlns:w16du="http://schemas.microsoft.com/office/word/2023/wordml/word16du" xmlns:w16sdtdh="http://schemas.microsoft.com/office/word/2020/wordml/sdtdatahash" xmlns:w16se="http://schemas.microsoft.com/office/word/2015/wordml/symex" xmlns:wpg="http://schemas.microsoft.com/office/word/2010/wordprocessingGroup" xmlns:wpi="http://schemas.microsoft.com/office/word/2010/wordprocessingInk" xmlns:wne="http://schemas.microsoft.com/office/word/2006/wordml" xmlns:wps="http://schemas.microsoft.com/office/word/2010/wordprocessingShape" mc:Ignorable="w14 w15 w16se w16cid w16 w16cex w16sdtdh w16du wp14">
   <w:p>
     <w:pPr>
       <w:pStyle w:val="Header"/>
@@ -1763,7 +1934,7 @@
 </file>
 
 <file path=word/header2.xml><?xml version="1.0" encoding="utf-8"?>
-<w:hdr xmlns:wpc="http://schemas.microsoft.com/office/word/2010/wordprocessingCanvas" xmlns:cx="http://schemas.microsoft.com/office/drawing/2014/chartex" xmlns:cx1="http://schemas.microsoft.com/office/drawing/2015/9/8/chartex" xmlns:cx2="http://schemas.microsoft.com/office/drawing/2015/10/21/chartex" xmlns:cx3="http://schemas.microsoft.com/office/drawing/2016/5/9/chartex" xmlns:cx4="http://schemas.microsoft.com/office/drawing/2016/5/10/chartex" xmlns:cx5="http://schemas.microsoft.com/office/drawing/2016/5/11/chartex" xmlns:cx6="http://schemas.microsoft.com/office/drawing/2016/5/12/chartex" xmlns:cx7="http://schemas.microsoft.com/office/drawing/2016/5/13/chartex" xmlns:cx8="http://schemas.microsoft.com/office/drawing/2016/5/14/chartex" xmlns:mc="http://schemas.openxmlformats.org/markup-compatibility/2006" xmlns:aink="http://schemas.microsoft.com/office/drawing/2016/ink" xmlns:am3d="http://schemas.microsoft.com/office/drawing/2017/model3d" xmlns:o="urn:schemas-microsoft-com:office:office" xmlns:r="http://schemas.openxmlformats.org/officeDocument/2006/relationships" xmlns:m="http://schemas.openxmlformats.org/officeDocument/2006/math" xmlns:v="urn:schemas-microsoft-com:vml" xmlns:wp14="http://schemas.microsoft.com/office/word/2010/wordprocessingDrawing" xmlns:wp="http://schemas.openxmlformats.org/drawingml/2006/wordprocessingDrawing" xmlns:w10="urn:schemas-microsoft-com:office:word" xmlns:w="http://schemas.openxmlformats.org/wordprocessingml/2006/main" xmlns:w14="http://schemas.microsoft.com/office/word/2010/wordml" xmlns:w15="http://schemas.microsoft.com/office/word/2012/wordml" xmlns:w16cex="http://schemas.microsoft.com/office/word/2018/wordml/cex" xmlns:w16cid="http://schemas.microsoft.com/office/word/2016/wordml/cid" xmlns:w16="http://schemas.microsoft.com/office/word/2018/wordml" xmlns:w16sdtdh="http://schemas.microsoft.com/office/word/2020/wordml/sdtdatahash" xmlns:w16se="http://schemas.microsoft.com/office/word/2015/wordml/symex" xmlns:wpg="http://schemas.microsoft.com/office/word/2010/wordprocessingGroup" xmlns:wpi="http://schemas.microsoft.com/office/word/2010/wordprocessingInk" xmlns:wne="http://schemas.microsoft.com/office/word/2006/wordml" xmlns:wps="http://schemas.microsoft.com/office/word/2010/wordprocessingShape" mc:Ignorable="w14 w15 w16se w16cid w16 w16cex w16sdtdh wp14">
+<w:hdr xmlns:wpc="http://schemas.microsoft.com/office/word/2010/wordprocessingCanvas" xmlns:cx="http://schemas.microsoft.com/office/drawing/2014/chartex" xmlns:cx1="http://schemas.microsoft.com/office/drawing/2015/9/8/chartex" xmlns:cx2="http://schemas.microsoft.com/office/drawing/2015/10/21/chartex" xmlns:cx3="http://schemas.microsoft.com/office/drawing/2016/5/9/chartex" xmlns:cx4="http://schemas.microsoft.com/office/drawing/2016/5/10/chartex" xmlns:cx5="http://schemas.microsoft.com/office/drawing/2016/5/11/chartex" xmlns:cx6="http://schemas.microsoft.com/office/drawing/2016/5/12/chartex" xmlns:cx7="http://schemas.microsoft.com/office/drawing/2016/5/13/chartex" xmlns:cx8="http://schemas.microsoft.com/office/drawing/2016/5/14/chartex" xmlns:mc="http://schemas.openxmlformats.org/markup-compatibility/2006" xmlns:aink="http://schemas.microsoft.com/office/drawing/2016/ink" xmlns:am3d="http://schemas.microsoft.com/office/drawing/2017/model3d" xmlns:o="urn:schemas-microsoft-com:office:office" xmlns:oel="http://schemas.microsoft.com/office/2019/extlst" xmlns:r="http://schemas.openxmlformats.org/officeDocument/2006/relationships" xmlns:m="http://schemas.openxmlformats.org/officeDocument/2006/math" xmlns:v="urn:schemas-microsoft-com:vml" xmlns:wp14="http://schemas.microsoft.com/office/word/2010/wordprocessingDrawing" xmlns:wp="http://schemas.openxmlformats.org/drawingml/2006/wordprocessingDrawing" xmlns:w10="urn:schemas-microsoft-com:office:word" xmlns:w="http://schemas.openxmlformats.org/wordprocessingml/2006/main" xmlns:w14="http://schemas.microsoft.com/office/word/2010/wordml" xmlns:w15="http://schemas.microsoft.com/office/word/2012/wordml" xmlns:w16cex="http://schemas.microsoft.com/office/word/2018/wordml/cex" xmlns:w16cid="http://schemas.microsoft.com/office/word/2016/wordml/cid" xmlns:w16="http://schemas.microsoft.com/office/word/2018/wordml" xmlns:w16du="http://schemas.microsoft.com/office/word/2023/wordml/word16du" xmlns:w16sdtdh="http://schemas.microsoft.com/office/word/2020/wordml/sdtdatahash" xmlns:w16se="http://schemas.microsoft.com/office/word/2015/wordml/symex" xmlns:wpg="http://schemas.microsoft.com/office/word/2010/wordprocessingGroup" xmlns:wpi="http://schemas.microsoft.com/office/word/2010/wordprocessingInk" xmlns:wne="http://schemas.microsoft.com/office/word/2006/wordml" xmlns:wps="http://schemas.microsoft.com/office/word/2010/wordprocessingShape" mc:Ignorable="w14 w15 w16se w16cid w16 w16cex w16sdtdh w16du wp14">
   <w:p>
     <w:pPr>
       <w:pStyle w:val="Header"/>
@@ -1847,7 +2018,7 @@
 </file>
 
 <file path=word/header3.xml><?xml version="1.0" encoding="utf-8"?>
-<w:hdr xmlns:wpc="http://schemas.microsoft.com/office/word/2010/wordprocessingCanvas" xmlns:cx="http://schemas.microsoft.com/office/drawing/2014/chartex" xmlns:cx1="http://schemas.microsoft.com/office/drawing/2015/9/8/chartex" xmlns:cx2="http://schemas.microsoft.com/office/drawing/2015/10/21/chartex" xmlns:cx3="http://schemas.microsoft.com/office/drawing/2016/5/9/chartex" xmlns:cx4="http://schemas.microsoft.com/office/drawing/2016/5/10/chartex" xmlns:cx5="http://schemas.microsoft.com/office/drawing/2016/5/11/chartex" xmlns:cx6="http://schemas.microsoft.com/office/drawing/2016/5/12/chartex" xmlns:cx7="http://schemas.microsoft.com/office/drawing/2016/5/13/chartex" xmlns:cx8="http://schemas.microsoft.com/office/drawing/2016/5/14/chartex" xmlns:mc="http://schemas.openxmlformats.org/markup-compatibility/2006" xmlns:aink="http://schemas.microsoft.com/office/drawing/2016/ink" xmlns:am3d="http://schemas.microsoft.com/office/drawing/2017/model3d" xmlns:o="urn:schemas-microsoft-com:office:office" xmlns:r="http://schemas.openxmlformats.org/officeDocument/2006/relationships" xmlns:m="http://schemas.openxmlformats.org/officeDocument/2006/math" xmlns:v="urn:schemas-microsoft-com:vml" xmlns:wp14="http://schemas.microsoft.com/office/word/2010/wordprocessingDrawing" xmlns:wp="http://schemas.openxmlformats.org/drawingml/2006/wordprocessingDrawing" xmlns:w10="urn:schemas-microsoft-com:office:word" xmlns:w="http://schemas.openxmlformats.org/wordprocessingml/2006/main" xmlns:w14="http://schemas.microsoft.com/office/word/2010/wordml" xmlns:w15="http://schemas.microsoft.com/office/word/2012/wordml" xmlns:w16cex="http://schemas.microsoft.com/office/word/2018/wordml/cex" xmlns:w16cid="http://schemas.microsoft.com/office/word/2016/wordml/cid" xmlns:w16="http://schemas.microsoft.com/office/word/2018/wordml" xmlns:w16sdtdh="http://schemas.microsoft.com/office/word/2020/wordml/sdtdatahash" xmlns:w16se="http://schemas.microsoft.com/office/word/2015/wordml/symex" xmlns:wpg="http://schemas.microsoft.com/office/word/2010/wordprocessingGroup" xmlns:wpi="http://schemas.microsoft.com/office/word/2010/wordprocessingInk" xmlns:wne="http://schemas.microsoft.com/office/word/2006/wordml" xmlns:wps="http://schemas.microsoft.com/office/word/2010/wordprocessingShape" mc:Ignorable="w14 w15 w16se w16cid w16 w16cex w16sdtdh wp14">
+<w:hdr xmlns:wpc="http://schemas.microsoft.com/office/word/2010/wordprocessingCanvas" xmlns:cx="http://schemas.microsoft.com/office/drawing/2014/chartex" xmlns:cx1="http://schemas.microsoft.com/office/drawing/2015/9/8/chartex" xmlns:cx2="http://schemas.microsoft.com/office/drawing/2015/10/21/chartex" xmlns:cx3="http://schemas.microsoft.com/office/drawing/2016/5/9/chartex" xmlns:cx4="http://schemas.microsoft.com/office/drawing/2016/5/10/chartex" xmlns:cx5="http://schemas.microsoft.com/office/drawing/2016/5/11/chartex" xmlns:cx6="http://schemas.microsoft.com/office/drawing/2016/5/12/chartex" xmlns:cx7="http://schemas.microsoft.com/office/drawing/2016/5/13/chartex" xmlns:cx8="http://schemas.microsoft.com/office/drawing/2016/5/14/chartex" xmlns:mc="http://schemas.openxmlformats.org/markup-compatibility/2006" xmlns:aink="http://schemas.microsoft.com/office/drawing/2016/ink" xmlns:am3d="http://schemas.microsoft.com/office/drawing/2017/model3d" xmlns:o="urn:schemas-microsoft-com:office:office" xmlns:oel="http://schemas.microsoft.com/office/2019/extlst" xmlns:r="http://schemas.openxmlformats.org/officeDocument/2006/relationships" xmlns:m="http://schemas.openxmlformats.org/officeDocument/2006/math" xmlns:v="urn:schemas-microsoft-com:vml" xmlns:wp14="http://schemas.microsoft.com/office/word/2010/wordprocessingDrawing" xmlns:wp="http://schemas.openxmlformats.org/drawingml/2006/wordprocessingDrawing" xmlns:w10="urn:schemas-microsoft-com:office:word" xmlns:w="http://schemas.openxmlformats.org/wordprocessingml/2006/main" xmlns:w14="http://schemas.microsoft.com/office/word/2010/wordml" xmlns:w15="http://schemas.microsoft.com/office/word/2012/wordml" xmlns:w16cex="http://schemas.microsoft.com/office/word/2018/wordml/cex" xmlns:w16cid="http://schemas.microsoft.com/office/word/2016/wordml/cid" xmlns:w16="http://schemas.microsoft.com/office/word/2018/wordml" xmlns:w16du="http://schemas.microsoft.com/office/word/2023/wordml/word16du" xmlns:w16sdtdh="http://schemas.microsoft.com/office/word/2020/wordml/sdtdatahash" xmlns:w16se="http://schemas.microsoft.com/office/word/2015/wordml/symex" xmlns:wpg="http://schemas.microsoft.com/office/word/2010/wordprocessingGroup" xmlns:wpi="http://schemas.microsoft.com/office/word/2010/wordprocessingInk" xmlns:wne="http://schemas.microsoft.com/office/word/2006/wordml" xmlns:wps="http://schemas.microsoft.com/office/word/2010/wordprocessingShape" mc:Ignorable="w14 w15 w16se w16cid w16 w16cex w16sdtdh w16du wp14">
   <w:p>
     <w:pPr>
       <w:pStyle w:val="Header"/>
@@ -1857,7 +2028,7 @@
 </file>
 
 <file path=word/styles.xml><?xml version="1.0" encoding="utf-8"?>
-<w:styles xmlns:mc="http://schemas.openxmlformats.org/markup-compatibility/2006" xmlns:r="http://schemas.openxmlformats.org/officeDocument/2006/relationships" xmlns:w="http://schemas.openxmlformats.org/wordprocessingml/2006/main" xmlns:w14="http://schemas.microsoft.com/office/word/2010/wordml" xmlns:w15="http://schemas.microsoft.com/office/word/2012/wordml" xmlns:w16cex="http://schemas.microsoft.com/office/word/2018/wordml/cex" xmlns:w16cid="http://schemas.microsoft.com/office/word/2016/wordml/cid" xmlns:w16="http://schemas.microsoft.com/office/word/2018/wordml" xmlns:w16sdtdh="http://schemas.microsoft.com/office/word/2020/wordml/sdtdatahash" xmlns:w16se="http://schemas.microsoft.com/office/word/2015/wordml/symex" mc:Ignorable="w14 w15 w16se w16cid w16 w16cex w16sdtdh">
+<w:styles xmlns:mc="http://schemas.openxmlformats.org/markup-compatibility/2006" xmlns:r="http://schemas.openxmlformats.org/officeDocument/2006/relationships" xmlns:w="http://schemas.openxmlformats.org/wordprocessingml/2006/main" xmlns:w14="http://schemas.microsoft.com/office/word/2010/wordml" xmlns:w15="http://schemas.microsoft.com/office/word/2012/wordml" xmlns:w16cex="http://schemas.microsoft.com/office/word/2018/wordml/cex" xmlns:w16cid="http://schemas.microsoft.com/office/word/2016/wordml/cid" xmlns:w16="http://schemas.microsoft.com/office/word/2018/wordml" xmlns:w16du="http://schemas.microsoft.com/office/word/2023/wordml/word16du" xmlns:w16sdtdh="http://schemas.microsoft.com/office/word/2020/wordml/sdtdatahash" xmlns:w16se="http://schemas.microsoft.com/office/word/2015/wordml/symex" mc:Ignorable="w14 w15 w16se w16cid w16 w16cex w16sdtdh w16du">
   <w:docDefaults>
     <w:rPrDefault>
       <w:rPr>

</xml_diff>